<commit_message>
Minor typos, FP Progress 0.5/3 |API done, propo no
</commit_message>
<xml_diff>
--- a/Sesi 12/FINALPROJECTS2010161213281-220627-220853/FINAL PROJECTS/API/DocsTestPlan_-20220706-F.X. Airell Valerio Satrio W.docx
+++ b/Sesi 12/FINALPROJECTS2010161213281-220627-220853/FINAL PROJECTS/API/DocsTestPlan_-20220706-F.X. Airell Valerio Satrio W.docx
@@ -78,7 +78,7 @@
           <w:color w:val="000000"/>
         </w:rPr>
         <mc:AlternateContent>
-          <mc:Choice Requires="wpg">
+          <mc:Choice Requires="wps">
             <w:drawing>
               <wp:anchor distT="0" distB="0" distL="114300" distR="114300" simplePos="0" relativeHeight="251658240" behindDoc="0" locked="0" layoutInCell="1" hidden="0" allowOverlap="1">
                 <wp:simplePos x="0" y="0"/>
@@ -139,47 +139,25 @@
               </wp:anchor>
             </w:drawing>
           </mc:Choice>
-          <mc:Fallback xmlns:dgm="http://schemas.openxmlformats.org/drawingml/2006/diagram" xmlns:lc="http://schemas.openxmlformats.org/drawingml/2006/lockedCanvas" xmlns:c="http://schemas.openxmlformats.org/drawingml/2006/chart" xmlns:pic="http://schemas.openxmlformats.org/drawingml/2006/picture" xmlns:a="http://schemas.openxmlformats.org/drawingml/2006/main" xmlns:sl="http://schemas.openxmlformats.org/schemaLibrary/2006/main">
-            <w:drawing>
-              <wp:anchor allowOverlap="1" behindDoc="0" distB="0" distT="0" distL="114300" distR="114300" hidden="0" layoutInCell="1" locked="0" relativeHeight="0" simplePos="0">
-                <wp:simplePos x="0" y="0"/>
-                <wp:positionH relativeFrom="page">
-                  <wp:align>center</wp:align>
-                </wp:positionH>
-                <wp:positionV relativeFrom="page">
-                  <wp:align>bottom</wp:align>
-                </wp:positionV>
-                <wp:extent cx="8186419" cy="843280"/>
-                <wp:effectExtent b="0" l="0" r="0" t="0"/>
-                <wp:wrapNone/>
-                <wp:docPr id="6" name="image7.png"/>
-                <a:graphic>
-                  <a:graphicData uri="http://schemas.openxmlformats.org/drawingml/2006/picture">
-                    <pic:pic>
-                      <pic:nvPicPr>
-                        <pic:cNvPr id="0" name="image7.png"/>
-                        <pic:cNvPicPr preferRelativeResize="0"/>
-                      </pic:nvPicPr>
-                      <pic:blipFill>
-                        <a:blip r:embed="rId8"/>
-                        <a:srcRect/>
-                        <a:stretch>
-                          <a:fillRect/>
-                        </a:stretch>
-                      </pic:blipFill>
-                      <pic:spPr>
-                        <a:xfrm>
-                          <a:off x="0" y="0"/>
-                          <a:ext cx="8186419" cy="843280"/>
-                        </a:xfrm>
-                        <a:prstGeom prst="rect"/>
-                        <a:ln/>
-                      </pic:spPr>
-                    </pic:pic>
-                  </a:graphicData>
-                </a:graphic>
-              </wp:anchor>
-            </w:drawing>
+          <mc:Fallback>
+            <w:pict>
+              <v:rect id="Rectangle 6" o:spid="_x0000_s1026" style="position:absolute;margin-left:0;margin-top:0;width:644.6pt;height:66.4pt;z-index:251658240;visibility:visible;mso-wrap-style:square;mso-wrap-distance-left:9pt;mso-wrap-distance-top:0;mso-wrap-distance-right:9pt;mso-wrap-distance-bottom:0;mso-position-horizontal:center;mso-position-horizontal-relative:page;mso-position-vertical:bottom;mso-position-vertical-relative:page;v-text-anchor:middle" o:gfxdata="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" fillcolor="#4bacc6" strokecolor="#4f81bd" strokeweight="1pt">
+                <v:stroke startarrowwidth="narrow" startarrowlength="short" endarrowwidth="narrow" endarrowlength="short" joinstyle="round"/>
+                <v:textbox inset="2.53958mm,2.53958mm,2.53958mm,2.53958mm">
+                  <w:txbxContent>
+                    <w:p>
+                      <w:pPr>
+                        <w:spacing w:after="0" w:line="240" w:lineRule="auto"/>
+                        <w:ind w:left="0"/>
+                        <w:jc w:val="left"/>
+                        <w:textDirection w:val="btLr"/>
+                      </w:pPr>
+                    </w:p>
+                  </w:txbxContent>
+                </v:textbox>
+                <w10:wrap anchorx="page" anchory="page"/>
+              </v:rect>
+            </w:pict>
           </mc:Fallback>
         </mc:AlternateContent>
       </w:r>
@@ -189,7 +167,7 @@
           <w:color w:val="000000"/>
         </w:rPr>
         <mc:AlternateContent>
-          <mc:Choice Requires="wpg">
+          <mc:Choice Requires="wps">
             <w:drawing>
               <wp:anchor distT="0" distB="0" distL="114300" distR="114300" simplePos="0" relativeHeight="251659264" behindDoc="0" locked="0" layoutInCell="1" hidden="0" allowOverlap="1">
                 <wp:simplePos x="0" y="0"/>
@@ -250,47 +228,25 @@
               </wp:anchor>
             </w:drawing>
           </mc:Choice>
-          <mc:Fallback xmlns:dgm="http://schemas.openxmlformats.org/drawingml/2006/diagram" xmlns:lc="http://schemas.openxmlformats.org/drawingml/2006/lockedCanvas" xmlns:c="http://schemas.openxmlformats.org/drawingml/2006/chart" xmlns:pic="http://schemas.openxmlformats.org/drawingml/2006/picture" xmlns:a="http://schemas.openxmlformats.org/drawingml/2006/main" xmlns:sl="http://schemas.openxmlformats.org/schemaLibrary/2006/main">
-            <w:drawing>
-              <wp:anchor allowOverlap="1" behindDoc="0" distB="0" distT="0" distL="114300" distR="114300" hidden="0" layoutInCell="1" locked="0" relativeHeight="0" simplePos="0">
-                <wp:simplePos x="0" y="0"/>
-                <wp:positionH relativeFrom="page">
-                  <wp:align>center</wp:align>
-                </wp:positionH>
-                <wp:positionV relativeFrom="topMargin">
-                  <wp:align>top</wp:align>
-                </wp:positionV>
-                <wp:extent cx="8186419" cy="848360"/>
-                <wp:effectExtent b="0" l="0" r="0" t="0"/>
-                <wp:wrapNone/>
-                <wp:docPr id="7" name="image8.png"/>
-                <a:graphic>
-                  <a:graphicData uri="http://schemas.openxmlformats.org/drawingml/2006/picture">
-                    <pic:pic>
-                      <pic:nvPicPr>
-                        <pic:cNvPr id="0" name="image8.png"/>
-                        <pic:cNvPicPr preferRelativeResize="0"/>
-                      </pic:nvPicPr>
-                      <pic:blipFill>
-                        <a:blip r:embed="rId9"/>
-                        <a:srcRect/>
-                        <a:stretch>
-                          <a:fillRect/>
-                        </a:stretch>
-                      </pic:blipFill>
-                      <pic:spPr>
-                        <a:xfrm>
-                          <a:off x="0" y="0"/>
-                          <a:ext cx="8186419" cy="848360"/>
-                        </a:xfrm>
-                        <a:prstGeom prst="rect"/>
-                        <a:ln/>
-                      </pic:spPr>
-                    </pic:pic>
-                  </a:graphicData>
-                </a:graphic>
-              </wp:anchor>
-            </w:drawing>
+          <mc:Fallback>
+            <w:pict>
+              <v:rect id="Rectangle 7" o:spid="_x0000_s1027" style="position:absolute;margin-left:0;margin-top:0;width:644.6pt;height:66.8pt;z-index:251659264;visibility:visible;mso-wrap-style:square;mso-wrap-distance-left:9pt;mso-wrap-distance-top:0;mso-wrap-distance-right:9pt;mso-wrap-distance-bottom:0;mso-position-horizontal:center;mso-position-horizontal-relative:page;mso-position-vertical:top;mso-position-vertical-relative:top-margin-area;v-text-anchor:middle" o:gfxdata="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" fillcolor="#4bacc6" strokecolor="#4f81bd" strokeweight="1pt">
+                <v:stroke startarrowwidth="narrow" startarrowlength="short" endarrowwidth="narrow" endarrowlength="short" joinstyle="round"/>
+                <v:textbox inset="2.53958mm,2.53958mm,2.53958mm,2.53958mm">
+                  <w:txbxContent>
+                    <w:p>
+                      <w:pPr>
+                        <w:spacing w:after="0" w:line="240" w:lineRule="auto"/>
+                        <w:ind w:left="0"/>
+                        <w:jc w:val="left"/>
+                        <w:textDirection w:val="btLr"/>
+                      </w:pPr>
+                    </w:p>
+                  </w:txbxContent>
+                </v:textbox>
+                <w10:wrap anchorx="page" anchory="margin"/>
+              </v:rect>
+            </w:pict>
           </mc:Fallback>
         </mc:AlternateContent>
       </w:r>
@@ -471,8 +427,44 @@
         <w:rPr>
           <w:color w:val="000000"/>
         </w:rPr>
-        <w:t>F.X. Airell Valerio Satrio Wibowo</w:t>
-      </w:r>
+        <w:t xml:space="preserve">F.X. </w:t>
+      </w:r>
+      <w:proofErr w:type="spellStart"/>
+      <w:r>
+        <w:rPr>
+          <w:color w:val="000000"/>
+        </w:rPr>
+        <w:t>Airell</w:t>
+      </w:r>
+      <w:proofErr w:type="spellEnd"/>
+      <w:r>
+        <w:rPr>
+          <w:color w:val="000000"/>
+        </w:rPr>
+        <w:t xml:space="preserve"> Valerio </w:t>
+      </w:r>
+      <w:proofErr w:type="spellStart"/>
+      <w:r>
+        <w:rPr>
+          <w:color w:val="000000"/>
+        </w:rPr>
+        <w:t>Satrio</w:t>
+      </w:r>
+      <w:proofErr w:type="spellEnd"/>
+      <w:r>
+        <w:rPr>
+          <w:color w:val="000000"/>
+        </w:rPr>
+        <w:t xml:space="preserve"> </w:t>
+      </w:r>
+      <w:proofErr w:type="spellStart"/>
+      <w:r>
+        <w:rPr>
+          <w:color w:val="000000"/>
+        </w:rPr>
+        <w:t>Wibowo</w:t>
+      </w:r>
+      <w:proofErr w:type="spellEnd"/>
     </w:p>
     <w:p/>
     <w:p/>
@@ -587,8 +579,6 @@
       <w:r>
         <w:t>7</w:t>
       </w:r>
-      <w:bookmarkStart w:id="0" w:name="_GoBack"/>
-      <w:bookmarkEnd w:id="0"/>
       <w:r>
         <w:t>/2020</w:t>
       </w:r>
@@ -926,7 +916,7 @@
                 <w:sz w:val="18"/>
                 <w:szCs w:val="18"/>
               </w:rPr>
-              <w:t>1</w:t>
+              <w:t>6</w:t>
             </w:r>
             <w:r>
               <w:rPr>
@@ -935,7 +925,7 @@
                 <w:sz w:val="18"/>
                 <w:szCs w:val="18"/>
               </w:rPr>
-              <w:t>/1</w:t>
+              <w:t>/</w:t>
             </w:r>
             <w:r>
               <w:rPr>
@@ -948,6 +938,14 @@
             <w:r>
               <w:rPr>
                 <w:rFonts w:ascii="Arial" w:eastAsia="Arial" w:hAnsi="Arial" w:cs="Arial"/>
+                <w:sz w:val="18"/>
+                <w:szCs w:val="18"/>
+              </w:rPr>
+              <w:t>7</w:t>
+            </w:r>
+            <w:r>
+              <w:rPr>
+                <w:rFonts w:ascii="Arial" w:eastAsia="Arial" w:hAnsi="Arial" w:cs="Arial"/>
                 <w:color w:val="000000"/>
                 <w:sz w:val="18"/>
                 <w:szCs w:val="18"/>
@@ -960,7 +958,7 @@
                 <w:sz w:val="18"/>
                 <w:szCs w:val="18"/>
               </w:rPr>
-              <w:t>20</w:t>
+              <w:t>22</w:t>
             </w:r>
           </w:p>
         </w:tc>
@@ -994,7 +992,43 @@
                 <w:sz w:val="18"/>
                 <w:szCs w:val="18"/>
               </w:rPr>
-              <w:t>Safran Liman W</w:t>
+              <w:t xml:space="preserve">F.X. </w:t>
+            </w:r>
+            <w:proofErr w:type="spellStart"/>
+            <w:r>
+              <w:rPr>
+                <w:rFonts w:ascii="Arial" w:eastAsia="Arial" w:hAnsi="Arial" w:cs="Arial"/>
+                <w:sz w:val="18"/>
+                <w:szCs w:val="18"/>
+              </w:rPr>
+              <w:t>Airell</w:t>
+            </w:r>
+            <w:proofErr w:type="spellEnd"/>
+            <w:r>
+              <w:rPr>
+                <w:rFonts w:ascii="Arial" w:eastAsia="Arial" w:hAnsi="Arial" w:cs="Arial"/>
+                <w:sz w:val="18"/>
+                <w:szCs w:val="18"/>
+              </w:rPr>
+              <w:t xml:space="preserve"> Valerio </w:t>
+            </w:r>
+            <w:proofErr w:type="spellStart"/>
+            <w:r>
+              <w:rPr>
+                <w:rFonts w:ascii="Arial" w:eastAsia="Arial" w:hAnsi="Arial" w:cs="Arial"/>
+                <w:sz w:val="18"/>
+                <w:szCs w:val="18"/>
+              </w:rPr>
+              <w:t>Satrio</w:t>
+            </w:r>
+            <w:proofErr w:type="spellEnd"/>
+            <w:r>
+              <w:rPr>
+                <w:rFonts w:ascii="Arial" w:eastAsia="Arial" w:hAnsi="Arial" w:cs="Arial"/>
+                <w:sz w:val="18"/>
+                <w:szCs w:val="18"/>
+              </w:rPr>
+              <w:t xml:space="preserve"> W.</w:t>
             </w:r>
           </w:p>
         </w:tc>
@@ -1029,7 +1063,7 @@
                 <w:sz w:val="18"/>
                 <w:szCs w:val="18"/>
               </w:rPr>
-              <w:t>Draft</w:t>
+              <w:t>Created</w:t>
             </w:r>
           </w:p>
         </w:tc>
@@ -1104,7 +1138,7 @@
                 <w:sz w:val="18"/>
                 <w:szCs w:val="18"/>
               </w:rPr>
-              <w:t>14</w:t>
+              <w:t>11</w:t>
             </w:r>
             <w:r>
               <w:rPr>
@@ -1113,7 +1147,7 @@
                 <w:sz w:val="18"/>
                 <w:szCs w:val="18"/>
               </w:rPr>
-              <w:t>/1</w:t>
+              <w:t>/</w:t>
             </w:r>
             <w:r>
               <w:rPr>
@@ -1122,6 +1156,14 @@
                 <w:szCs w:val="18"/>
               </w:rPr>
               <w:t>0</w:t>
+            </w:r>
+            <w:r>
+              <w:rPr>
+                <w:rFonts w:ascii="Arial" w:eastAsia="Arial" w:hAnsi="Arial" w:cs="Arial"/>
+                <w:sz w:val="18"/>
+                <w:szCs w:val="18"/>
+              </w:rPr>
+              <w:t>7</w:t>
             </w:r>
             <w:r>
               <w:rPr>
@@ -1172,7 +1214,43 @@
                 <w:sz w:val="18"/>
                 <w:szCs w:val="18"/>
               </w:rPr>
-              <w:t>Safran Liman W</w:t>
+              <w:t xml:space="preserve">F.X. </w:t>
+            </w:r>
+            <w:proofErr w:type="spellStart"/>
+            <w:r>
+              <w:rPr>
+                <w:rFonts w:ascii="Arial" w:eastAsia="Arial" w:hAnsi="Arial" w:cs="Arial"/>
+                <w:sz w:val="18"/>
+                <w:szCs w:val="18"/>
+              </w:rPr>
+              <w:t>Airell</w:t>
+            </w:r>
+            <w:proofErr w:type="spellEnd"/>
+            <w:r>
+              <w:rPr>
+                <w:rFonts w:ascii="Arial" w:eastAsia="Arial" w:hAnsi="Arial" w:cs="Arial"/>
+                <w:sz w:val="18"/>
+                <w:szCs w:val="18"/>
+              </w:rPr>
+              <w:t xml:space="preserve"> Valerio </w:t>
+            </w:r>
+            <w:proofErr w:type="spellStart"/>
+            <w:r>
+              <w:rPr>
+                <w:rFonts w:ascii="Arial" w:eastAsia="Arial" w:hAnsi="Arial" w:cs="Arial"/>
+                <w:sz w:val="18"/>
+                <w:szCs w:val="18"/>
+              </w:rPr>
+              <w:t>Satrio</w:t>
+            </w:r>
+            <w:proofErr w:type="spellEnd"/>
+            <w:r>
+              <w:rPr>
+                <w:rFonts w:ascii="Arial" w:eastAsia="Arial" w:hAnsi="Arial" w:cs="Arial"/>
+                <w:sz w:val="18"/>
+                <w:szCs w:val="18"/>
+              </w:rPr>
+              <w:t xml:space="preserve"> W.</w:t>
             </w:r>
           </w:p>
         </w:tc>
@@ -1206,7 +1284,7 @@
                 <w:sz w:val="18"/>
                 <w:szCs w:val="18"/>
               </w:rPr>
-              <w:t>Published</w:t>
+              <w:t>Draft I</w:t>
             </w:r>
           </w:p>
         </w:tc>
@@ -2670,7 +2748,6 @@
           <w:docPartUnique/>
         </w:docPartObj>
       </w:sdtPr>
-      <w:sdtEndPr/>
       <w:sdtContent>
         <w:p>
           <w:pPr>
@@ -3376,13 +3453,7 @@
               <w:rPr>
                 <w:color w:val="000000"/>
               </w:rPr>
-              <w:t>TEST</w:t>
-            </w:r>
-            <w:r>
-              <w:rPr>
-                <w:color w:val="000000"/>
-              </w:rPr>
-              <w:t xml:space="preserve"> DELIVERABLES</w:t>
+              <w:t>TEST DELIVERABLES</w:t>
             </w:r>
             <w:r>
               <w:rPr>
@@ -4299,8 +4370,8 @@
           <w:numId w:val="15"/>
         </w:numPr>
       </w:pPr>
-      <w:bookmarkStart w:id="1" w:name="_30j0zll" w:colFirst="0" w:colLast="0"/>
-      <w:bookmarkEnd w:id="1"/>
+      <w:bookmarkStart w:id="0" w:name="_30j0zll" w:colFirst="0" w:colLast="0"/>
+      <w:bookmarkEnd w:id="0"/>
       <w:r>
         <w:lastRenderedPageBreak/>
         <w:t>INTRODUCTION</w:t>
@@ -4314,18 +4385,21 @@
           <w:numId w:val="15"/>
         </w:numPr>
       </w:pPr>
-      <w:bookmarkStart w:id="2" w:name="_1fob9te" w:colFirst="0" w:colLast="0"/>
-      <w:bookmarkEnd w:id="2"/>
+      <w:bookmarkStart w:id="1" w:name="_1fob9te" w:colFirst="0" w:colLast="0"/>
+      <w:bookmarkEnd w:id="1"/>
       <w:r>
         <w:t>Purpose</w:t>
       </w:r>
     </w:p>
     <w:p>
       <w:r>
-        <w:t xml:space="preserve">            Th</w:t>
-      </w:r>
-      <w:r>
-        <w:t>is test plan describes the testing approach and overall framework that will drive the testing of the Name Projects  – App/Web/Mobile.  The document introduces:</w:t>
+        <w:t xml:space="preserve">            This test plan describes the testing approach and overall framework that will drive the testing of the </w:t>
+      </w:r>
+      <w:r>
+        <w:t xml:space="preserve">Final Project API Testing – Restful Booker. </w:t>
+      </w:r>
+      <w:r>
+        <w:t>The document introduces:</w:t>
       </w:r>
     </w:p>
     <w:p>
@@ -4347,13 +4421,7 @@
         <w:rPr>
           <w:color w:val="000000"/>
         </w:rPr>
-        <w:t>Test Strategy: rules the test will be based on, including the givens of the project (e.g.: start / end dates, objectives, assumptions); description of the process to set up a valid test (e.g.: entry / exit criteria, creation of test cases, specific tasks t</w:t>
-      </w:r>
-      <w:r>
-        <w:rPr>
-          <w:color w:val="000000"/>
-        </w:rPr>
-        <w:t>o perform, scheduling, data strategy).</w:t>
+        <w:t>Test Strategy: rules the test will be based on, including the givens of the project (e.g.: start / end dates, objectives, assumptions); description of the process to set up a valid test (e.g.: entry / exit criteria, creation of test cases, specific tasks to perform, scheduling, data strategy).</w:t>
       </w:r>
     </w:p>
     <w:p>
@@ -4407,29 +4475,21 @@
           <w:numId w:val="15"/>
         </w:numPr>
       </w:pPr>
-      <w:bookmarkStart w:id="3" w:name="_3znysh7" w:colFirst="0" w:colLast="0"/>
-      <w:bookmarkEnd w:id="3"/>
+      <w:bookmarkStart w:id="2" w:name="_3znysh7" w:colFirst="0" w:colLast="0"/>
+      <w:bookmarkEnd w:id="2"/>
       <w:r>
         <w:t>Project Overview</w:t>
       </w:r>
     </w:p>
     <w:p>
       <w:r>
-        <w:t xml:space="preserve">                Lorem Ipsum Dolor sit amet</w:t>
-      </w:r>
-    </w:p>
-    <w:p>
-      <w:pPr>
-        <w:pStyle w:val="Heading2"/>
-        <w:ind w:left="0" w:firstLine="0"/>
-        <w:rPr>
-          <w:rFonts w:ascii="Calibri" w:eastAsia="Calibri" w:hAnsi="Calibri" w:cs="Calibri"/>
-          <w:b w:val="0"/>
-          <w:color w:val="000000"/>
-          <w:sz w:val="22"/>
-          <w:szCs w:val="22"/>
-        </w:rPr>
-      </w:pPr>
+        <w:t xml:space="preserve">                Lorem Ipsum Dolor sit </w:t>
+      </w:r>
+      <w:proofErr w:type="spellStart"/>
+      <w:r>
+        <w:t>amet</w:t>
+      </w:r>
+      <w:proofErr w:type="spellEnd"/>
     </w:p>
     <w:p>
       <w:pPr>
@@ -4439,13 +4499,10 @@
           <w:numId w:val="15"/>
         </w:numPr>
       </w:pPr>
-      <w:bookmarkStart w:id="4" w:name="_tyjcwt" w:colFirst="0" w:colLast="0"/>
-      <w:bookmarkEnd w:id="4"/>
-      <w:r>
-        <w:t xml:space="preserve">TEST </w:t>
-      </w:r>
-      <w:r>
-        <w:t>STRATEGY</w:t>
+      <w:bookmarkStart w:id="3" w:name="_tyjcwt" w:colFirst="0" w:colLast="0"/>
+      <w:bookmarkEnd w:id="3"/>
+      <w:r>
+        <w:t>TEST STRATEGY</w:t>
       </w:r>
     </w:p>
     <w:p>
@@ -4456,8 +4513,8 @@
           <w:numId w:val="15"/>
         </w:numPr>
       </w:pPr>
-      <w:bookmarkStart w:id="5" w:name="_3dy6vkm" w:colFirst="0" w:colLast="0"/>
-      <w:bookmarkEnd w:id="5"/>
+      <w:bookmarkStart w:id="4" w:name="_3dy6vkm" w:colFirst="0" w:colLast="0"/>
+      <w:bookmarkEnd w:id="4"/>
       <w:r>
         <w:t>Test Objectives</w:t>
       </w:r>
@@ -4469,10 +4526,7 @@
     </w:p>
     <w:p>
       <w:r>
-        <w:t xml:space="preserve">        The test will execute and verify the test scripts, identify, fix and retest all </w:t>
-      </w:r>
-      <w:r>
-        <w:t>high and medium severity defects per the entrance criteria, prioritize lower severity defects for future fixing via Developer</w:t>
+        <w:t xml:space="preserve">        The test will execute and verify the test scripts, identify, fix and retest all high and medium severity defects per the entrance criteria, prioritize lower severity defects for future fixing via Developer</w:t>
       </w:r>
     </w:p>
     <w:p>
@@ -4535,8 +4589,8 @@
           <w:numId w:val="15"/>
         </w:numPr>
       </w:pPr>
-      <w:bookmarkStart w:id="6" w:name="_1t3h5sf" w:colFirst="0" w:colLast="0"/>
-      <w:bookmarkEnd w:id="6"/>
+      <w:bookmarkStart w:id="5" w:name="_1t3h5sf" w:colFirst="0" w:colLast="0"/>
+      <w:bookmarkEnd w:id="5"/>
       <w:r>
         <w:t>Test Assumptions</w:t>
       </w:r>
@@ -4595,13 +4649,7 @@
         <w:rPr>
           <w:color w:val="000000"/>
         </w:rPr>
-        <w:t>In each testing phase, Cycle 3 will be</w:t>
-      </w:r>
-      <w:r>
-        <w:rPr>
-          <w:color w:val="000000"/>
-        </w:rPr>
-        <w:t xml:space="preserve"> initiated if the defect rate is high in Cycle 2.</w:t>
+        <w:t>In each testing phase, Cycle 3 will be initiated if the defect rate is high in Cycle 2.</w:t>
       </w:r>
     </w:p>
     <w:p>
@@ -4637,7 +4685,6 @@
         <w:rPr>
           <w:color w:val="000000"/>
         </w:rPr>
-        <w:lastRenderedPageBreak/>
         <w:t>Exploratory Testing would be carried out once the build is ready for testing</w:t>
       </w:r>
     </w:p>
@@ -4686,6 +4733,7 @@
         <w:rPr>
           <w:color w:val="000000"/>
         </w:rPr>
+        <w:lastRenderedPageBreak/>
         <w:t>All the defects would come along with a snapshot JPEG format</w:t>
       </w:r>
     </w:p>
@@ -4708,13 +4756,7 @@
         <w:rPr>
           <w:color w:val="000000"/>
         </w:rPr>
-        <w:t>T</w:t>
-      </w:r>
-      <w:r>
-        <w:rPr>
-          <w:color w:val="000000"/>
-        </w:rPr>
-        <w:t>he Test Team will be provided with access to Test environment via VPN connectivity</w:t>
+        <w:t>The Test Team will be provided with access to Test environment via VPN connectivity</w:t>
       </w:r>
     </w:p>
     <w:p>
@@ -4802,13 +4844,7 @@
         <w:rPr>
           <w:color w:val="000000"/>
         </w:rPr>
-        <w:t>Dev team will provide Defect fix plans based on the Defect meetings during each cycle to plan. The same will be informed to Tes</w:t>
-      </w:r>
-      <w:r>
-        <w:rPr>
-          <w:color w:val="000000"/>
-        </w:rPr>
-        <w:t>t team prior to start of Defect fix cycles</w:t>
+        <w:t>Dev team will provide Defect fix plans based on the Defect meetings during each cycle to plan. The same will be informed to Test team prior to start of Defect fix cycles</w:t>
       </w:r>
     </w:p>
     <w:p>
@@ -4852,13 +4888,7 @@
         <w:rPr>
           <w:color w:val="000000"/>
         </w:rPr>
-        <w:t>The defects will be tracked through HP ALM only. Any defect fixes planned will be shared with Test Te</w:t>
-      </w:r>
-      <w:r>
-        <w:rPr>
-          <w:color w:val="000000"/>
-        </w:rPr>
-        <w:t>am prior to applying the fixes on the Test environment</w:t>
+        <w:t>The defects will be tracked through HP ALM only. Any defect fixes planned will be shared with Test Team prior to applying the fixes on the Test environment</w:t>
       </w:r>
     </w:p>
     <w:p>
@@ -4924,13 +4954,7 @@
         <w:rPr>
           <w:color w:val="000000"/>
         </w:rPr>
-        <w:t>Test team will manage the testing effort w</w:t>
-      </w:r>
-      <w:r>
-        <w:rPr>
-          <w:color w:val="000000"/>
-        </w:rPr>
-        <w:t>ith close coordination with Project PM/BUSINESS ANALYST</w:t>
+        <w:t>Test team will manage the testing effort with close coordination with Project PM/BUSINESS ANALYST</w:t>
       </w:r>
     </w:p>
     <w:p>
@@ -4974,13 +4998,7 @@
         <w:rPr>
           <w:color w:val="000000"/>
         </w:rPr>
-        <w:t>There is no environment downtime during test due to ou</w:t>
-      </w:r>
-      <w:r>
-        <w:rPr>
-          <w:color w:val="000000"/>
-        </w:rPr>
-        <w:t xml:space="preserve">tages or defect fixes. </w:t>
+        <w:t xml:space="preserve">There is no environment downtime during test due to outages or defect fixes. </w:t>
       </w:r>
     </w:p>
     <w:p>
@@ -5108,7 +5126,21 @@
         <w:rPr>
           <w:color w:val="000000"/>
         </w:rPr>
-        <w:t xml:space="preserve">The Test Team will be perform Functional testing only on </w:t>
+        <w:t xml:space="preserve">The Test Team will be </w:t>
+      </w:r>
+      <w:proofErr w:type="gramStart"/>
+      <w:r>
+        <w:rPr>
+          <w:color w:val="000000"/>
+        </w:rPr>
+        <w:t>perform</w:t>
+      </w:r>
+      <w:proofErr w:type="gramEnd"/>
+      <w:r>
+        <w:rPr>
+          <w:color w:val="000000"/>
+        </w:rPr>
+        <w:t xml:space="preserve"> Functional testing only on </w:t>
       </w:r>
       <w:r>
         <w:t>Name App/Web/API - Docs MODULE</w:t>
@@ -5188,8 +5220,8 @@
           <w:numId w:val="15"/>
         </w:numPr>
       </w:pPr>
-      <w:bookmarkStart w:id="7" w:name="_4d34og8" w:colFirst="0" w:colLast="0"/>
-      <w:bookmarkEnd w:id="7"/>
+      <w:bookmarkStart w:id="6" w:name="_4d34og8" w:colFirst="0" w:colLast="0"/>
+      <w:bookmarkEnd w:id="6"/>
       <w:r>
         <w:t>Test Principles</w:t>
       </w:r>
@@ -5235,13 +5267,7 @@
         <w:rPr>
           <w:color w:val="000000"/>
         </w:rPr>
-        <w:t>There will be commo</w:t>
-      </w:r>
-      <w:r>
-        <w:rPr>
-          <w:color w:val="000000"/>
-        </w:rPr>
-        <w:t xml:space="preserve">n, consistent procedures for all teams supporting testing activities. </w:t>
+        <w:t xml:space="preserve">There will be common, consistent procedures for all teams supporting testing activities. </w:t>
       </w:r>
     </w:p>
     <w:p>
@@ -5285,13 +5311,7 @@
         <w:rPr>
           <w:color w:val="000000"/>
         </w:rPr>
-        <w:t>Testing activities will build upon previous stages to avoid redundancy or duplication of eff</w:t>
-      </w:r>
-      <w:r>
-        <w:rPr>
-          <w:color w:val="000000"/>
-        </w:rPr>
-        <w:t>ort.</w:t>
+        <w:t>Testing activities will build upon previous stages to avoid redundancy or duplication of effort.</w:t>
       </w:r>
     </w:p>
     <w:p>
@@ -5313,7 +5333,6 @@
         <w:rPr>
           <w:color w:val="000000"/>
         </w:rPr>
-        <w:lastRenderedPageBreak/>
         <w:t>Testing environment and data will emulate a production environment as much as possible.</w:t>
       </w:r>
     </w:p>
@@ -5358,6 +5377,7 @@
         <w:rPr>
           <w:color w:val="000000"/>
         </w:rPr>
+        <w:lastRenderedPageBreak/>
         <w:t>Testing will be divided into distinct phases, each with clearly defined objectives and goals.</w:t>
       </w:r>
     </w:p>
@@ -5390,8 +5410,8 @@
           <w:numId w:val="15"/>
         </w:numPr>
       </w:pPr>
-      <w:bookmarkStart w:id="8" w:name="_2s8eyo1" w:colFirst="0" w:colLast="0"/>
-      <w:bookmarkEnd w:id="8"/>
+      <w:bookmarkStart w:id="7" w:name="_2s8eyo1" w:colFirst="0" w:colLast="0"/>
+      <w:bookmarkEnd w:id="7"/>
       <w:r>
         <w:t xml:space="preserve">Data Approach </w:t>
       </w:r>
@@ -5434,8 +5454,8 @@
           <w:numId w:val="15"/>
         </w:numPr>
       </w:pPr>
-      <w:bookmarkStart w:id="9" w:name="_17dp8vu" w:colFirst="0" w:colLast="0"/>
-      <w:bookmarkEnd w:id="9"/>
+      <w:bookmarkStart w:id="8" w:name="_17dp8vu" w:colFirst="0" w:colLast="0"/>
+      <w:bookmarkEnd w:id="8"/>
       <w:r>
         <w:t>Scope and Levels of Testing</w:t>
       </w:r>
@@ -5448,8 +5468,8 @@
           <w:numId w:val="15"/>
         </w:numPr>
       </w:pPr>
-      <w:bookmarkStart w:id="10" w:name="_3rdcrjn" w:colFirst="0" w:colLast="0"/>
-      <w:bookmarkEnd w:id="10"/>
+      <w:bookmarkStart w:id="9" w:name="_3rdcrjn" w:colFirst="0" w:colLast="0"/>
+      <w:bookmarkEnd w:id="9"/>
       <w:r>
         <w:t>Exploratory</w:t>
       </w:r>
@@ -5469,10 +5489,7 @@
         <w:t>PURPOSE</w:t>
       </w:r>
       <w:r>
-        <w:t>: the purpose of this</w:t>
-      </w:r>
-      <w:r>
-        <w:t xml:space="preserve"> test is to make sure critical defects are removed before the next levels of testing can start.</w:t>
+        <w:t>: the purpose of this test is to make sure critical defects are removed before the next levels of testing can start.</w:t>
       </w:r>
     </w:p>
     <w:p>
@@ -5546,8 +5563,8 @@
           <w:numId w:val="15"/>
         </w:numPr>
       </w:pPr>
-      <w:bookmarkStart w:id="11" w:name="_26in1rg" w:colFirst="0" w:colLast="0"/>
-      <w:bookmarkEnd w:id="11"/>
+      <w:bookmarkStart w:id="10" w:name="_26in1rg" w:colFirst="0" w:colLast="0"/>
+      <w:bookmarkEnd w:id="10"/>
       <w:r>
         <w:t>Functional Test</w:t>
       </w:r>
@@ -5585,10 +5602,7 @@
         <w:t>Scope:</w:t>
       </w:r>
       <w:r>
-        <w:t xml:space="preserve"> The below excel sheet details about the scope of Functional test. </w:t>
-      </w:r>
-      <w:r>
-        <w:t>Note: The scope is high level due to changes in the requirement.</w:t>
+        <w:t xml:space="preserve"> The below excel sheet details about the scope of Functional test. Note: The scope is high level due to changes in the requirement.</w:t>
       </w:r>
     </w:p>
     <w:p>
@@ -5602,13 +5616,7 @@
         <w:rPr>
           <w:color w:val="FF0000"/>
         </w:rPr>
-        <w:t>To keep the document easily fragmented and categorized, the scope has been embedded as separate document. If you prefer you can insert a table here itself. The scope is created based on the T</w:t>
-      </w:r>
-      <w:r>
-        <w:rPr>
-          <w:color w:val="FF0000"/>
-        </w:rPr>
-        <w:t>est scenarios that were identified in the previous article.</w:t>
+        <w:t>To keep the document easily fragmented and categorized, the scope has been embedded as separate document. If you prefer you can insert a table here itself. The scope is created based on the Test scenarios that were identified in the previous article.</w:t>
       </w:r>
     </w:p>
     <w:p>
@@ -5670,8 +5678,8 @@
           <w:u w:val="single"/>
         </w:rPr>
       </w:pPr>
-      <w:bookmarkStart w:id="12" w:name="_35nkun2" w:colFirst="0" w:colLast="0"/>
-      <w:bookmarkEnd w:id="12"/>
+      <w:bookmarkStart w:id="11" w:name="_35nkun2" w:colFirst="0" w:colLast="0"/>
+      <w:bookmarkEnd w:id="11"/>
       <w:r>
         <w:rPr>
           <w:rFonts w:ascii="Calibri" w:eastAsia="Calibri" w:hAnsi="Calibri" w:cs="Calibri"/>
@@ -5679,7 +5687,6 @@
           <w:color w:val="000000"/>
           <w:u w:val="single"/>
         </w:rPr>
-        <w:lastRenderedPageBreak/>
         <w:t>TEST ACCEPTANCE CRITERIA</w:t>
       </w:r>
     </w:p>
@@ -5703,13 +5710,7 @@
         <w:rPr>
           <w:color w:val="000000"/>
         </w:rPr>
-        <w:t>Appro</w:t>
-      </w:r>
-      <w:r>
-        <w:rPr>
-          <w:color w:val="000000"/>
-        </w:rPr>
-        <w:t>ved Functional Specification document, Use case documents must be available prior to start of Test design phase.</w:t>
+        <w:t>Approved Functional Specification document, Use case documents must be available prior to start of Test design phase.</w:t>
       </w:r>
     </w:p>
     <w:p>
@@ -5732,6 +5733,7 @@
         <w:rPr>
           <w:color w:val="000000"/>
         </w:rPr>
+        <w:lastRenderedPageBreak/>
         <w:t>Test cases approved and signed-off prior to start of Test execution</w:t>
       </w:r>
     </w:p>
@@ -5755,13 +5757,7 @@
         <w:rPr>
           <w:color w:val="000000"/>
         </w:rPr>
-        <w:t>Development completed, unit tested with pass status and results shared to T</w:t>
-      </w:r>
-      <w:r>
-        <w:rPr>
-          <w:color w:val="000000"/>
-        </w:rPr>
-        <w:t>esting team to avoid duplicate defects</w:t>
+        <w:t>Development completed, unit tested with pass status and results shared to Testing team to avoid duplicate defects</w:t>
       </w:r>
     </w:p>
     <w:p>
@@ -6005,12 +6001,21 @@
                                   <w:jc w:val="left"/>
                                   <w:textDirection w:val="btLr"/>
                                 </w:pPr>
+                                <w:proofErr w:type="gramStart"/>
                                 <w:r>
                                   <w:rPr>
                                     <w:color w:val="000000"/>
                                     <w:sz w:val="18"/>
                                   </w:rPr>
-                                  <w:t>Approved  Functional Specification Document</w:t>
+                                  <w:t>Approved  Functional</w:t>
+                                </w:r>
+                                <w:proofErr w:type="gramEnd"/>
+                                <w:r>
+                                  <w:rPr>
+                                    <w:color w:val="000000"/>
+                                    <w:sz w:val="18"/>
+                                  </w:rPr>
+                                  <w:t xml:space="preserve"> Specification Document</w:t>
                                 </w:r>
                               </w:p>
                               <w:p>
@@ -6263,39 +6268,262 @@
               </wp:inline>
             </w:drawing>
           </mc:Choice>
-          <mc:Fallback xmlns:dgm="http://schemas.openxmlformats.org/drawingml/2006/diagram" xmlns:lc="http://schemas.openxmlformats.org/drawingml/2006/lockedCanvas" xmlns:c="http://schemas.openxmlformats.org/drawingml/2006/chart" xmlns:pic="http://schemas.openxmlformats.org/drawingml/2006/picture" xmlns:a="http://schemas.openxmlformats.org/drawingml/2006/main" xmlns:sl="http://schemas.openxmlformats.org/schemaLibrary/2006/main">
-            <w:drawing>
-              <wp:inline distB="0" distT="0" distL="0" distR="0">
-                <wp:extent cx="5072960" cy="1463040"/>
-                <wp:effectExtent b="0" l="0" r="0" t="0"/>
-                <wp:docPr id="2" name="image2.png"/>
-                <a:graphic>
-                  <a:graphicData uri="http://schemas.openxmlformats.org/drawingml/2006/picture">
-                    <pic:pic>
-                      <pic:nvPicPr>
-                        <pic:cNvPr id="0" name="image2.png"/>
-                        <pic:cNvPicPr preferRelativeResize="0"/>
-                      </pic:nvPicPr>
-                      <pic:blipFill>
-                        <a:blip r:embed="rId10"/>
-                        <a:srcRect/>
-                        <a:stretch>
-                          <a:fillRect/>
-                        </a:stretch>
-                      </pic:blipFill>
-                      <pic:spPr>
-                        <a:xfrm>
-                          <a:off x="0" y="0"/>
-                          <a:ext cx="5072960" cy="1463040"/>
-                        </a:xfrm>
-                        <a:prstGeom prst="rect"/>
-                        <a:ln/>
-                      </pic:spPr>
-                    </pic:pic>
-                  </a:graphicData>
-                </a:graphic>
-              </wp:inline>
-            </w:drawing>
+          <mc:Fallback>
+            <w:pict>
+              <v:group id="Group 2" o:spid="_x0000_s1028" style="width:399.45pt;height:115.2pt;mso-position-horizontal-relative:char;mso-position-vertical-relative:line" coordsize="50729,14630" o:gfxdata="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">
+                <v:group id="Group 1" o:spid="_x0000_s1029" style="position:absolute;width:50729;height:14630" coordsize="50729,14630" o:gfxdata="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">
+                  <v:rect id="Rectangle 3" o:spid="_x0000_s1030" style="position:absolute;width:50729;height:14630;visibility:visible;mso-wrap-style:square;v-text-anchor:middle" o:gfxdata="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" filled="f" stroked="f">
+                    <v:textbox inset="2.53958mm,2.53958mm,2.53958mm,2.53958mm">
+                      <w:txbxContent>
+                        <w:p>
+                          <w:pPr>
+                            <w:spacing w:after="0" w:line="240" w:lineRule="auto"/>
+                            <w:ind w:left="0"/>
+                            <w:jc w:val="left"/>
+                            <w:textDirection w:val="btLr"/>
+                          </w:pPr>
+                        </w:p>
+                      </w:txbxContent>
+                    </v:textbox>
+                  </v:rect>
+                  <v:rect id="Rectangle 4" o:spid="_x0000_s1031" style="position:absolute;top:669;width:23705;height:2592;visibility:visible;mso-wrap-style:square;v-text-anchor:middle" o:gfxdata="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" fillcolor="#4f81bd [3204]" strokecolor="#4f81bd [3204]" strokeweight="2pt">
+                    <v:stroke startarrowwidth="narrow" startarrowlength="short" endarrowwidth="narrow" endarrowlength="short" joinstyle="round"/>
+                    <v:textbox inset="2.53958mm,2.53958mm,2.53958mm,2.53958mm">
+                      <w:txbxContent>
+                        <w:p>
+                          <w:pPr>
+                            <w:spacing w:after="0" w:line="240" w:lineRule="auto"/>
+                            <w:ind w:left="0"/>
+                            <w:jc w:val="left"/>
+                            <w:textDirection w:val="btLr"/>
+                          </w:pPr>
+                        </w:p>
+                      </w:txbxContent>
+                    </v:textbox>
+                  </v:rect>
+                  <v:shapetype id="_x0000_t202" coordsize="21600,21600" o:spt="202" path="m,l,21600r21600,l21600,xe">
+                    <v:stroke joinstyle="miter"/>
+                    <v:path gradientshapeok="t" o:connecttype="rect"/>
+                  </v:shapetype>
+                  <v:shape id="Text Box 5" o:spid="_x0000_s1032" type="#_x0000_t202" style="position:absolute;top:669;width:23705;height:2592;visibility:visible;mso-wrap-style:square;v-text-anchor:middle" o:gfxdata="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" filled="f" stroked="f">
+                    <v:textbox inset="1.77778mm,1.016mm,1.77778mm,1.016mm">
+                      <w:txbxContent>
+                        <w:p>
+                          <w:pPr>
+                            <w:spacing w:after="0" w:line="215" w:lineRule="auto"/>
+                            <w:ind w:left="0"/>
+                            <w:jc w:val="center"/>
+                            <w:textDirection w:val="btLr"/>
+                          </w:pPr>
+                          <w:r>
+                            <w:rPr>
+                              <w:color w:val="000000"/>
+                              <w:sz w:val="18"/>
+                            </w:rPr>
+                            <w:t>Sign-off</w:t>
+                          </w:r>
+                        </w:p>
+                      </w:txbxContent>
+                    </v:textbox>
+                  </v:shape>
+                  <v:rect id="Rectangle 8" o:spid="_x0000_s1033" style="position:absolute;top:3261;width:23705;height:10700;visibility:visible;mso-wrap-style:square;v-text-anchor:middle" o:gfxdata="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" fillcolor="#cfd7e7" strokecolor="#cfd7e7" strokeweight="2pt">
+                    <v:fill opacity="58853f"/>
+                    <v:stroke startarrowwidth="narrow" startarrowlength="short" endarrowwidth="narrow" endarrowlength="short" opacity="58853f" joinstyle="round"/>
+                    <v:textbox inset="2.53958mm,2.53958mm,2.53958mm,2.53958mm">
+                      <w:txbxContent>
+                        <w:p>
+                          <w:pPr>
+                            <w:spacing w:after="0" w:line="240" w:lineRule="auto"/>
+                            <w:ind w:left="0"/>
+                            <w:jc w:val="left"/>
+                            <w:textDirection w:val="btLr"/>
+                          </w:pPr>
+                        </w:p>
+                      </w:txbxContent>
+                    </v:textbox>
+                  </v:rect>
+                  <v:shape id="Text Box 9" o:spid="_x0000_s1034" type="#_x0000_t202" style="position:absolute;top:3261;width:23705;height:10700;visibility:visible;mso-wrap-style:square;v-text-anchor:top" o:gfxdata="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" filled="f" stroked="f">
+                    <v:textbox inset="1.3333mm,1.3333mm,1.77778mm,2mm">
+                      <w:txbxContent>
+                        <w:p>
+                          <w:pPr>
+                            <w:spacing w:after="0" w:line="215" w:lineRule="auto"/>
+                            <w:ind w:left="90" w:firstLine="90"/>
+                            <w:jc w:val="left"/>
+                            <w:textDirection w:val="btLr"/>
+                          </w:pPr>
+                          <w:proofErr w:type="gramStart"/>
+                          <w:r>
+                            <w:rPr>
+                              <w:color w:val="000000"/>
+                              <w:sz w:val="18"/>
+                            </w:rPr>
+                            <w:t>Approved  Functional</w:t>
+                          </w:r>
+                          <w:proofErr w:type="gramEnd"/>
+                          <w:r>
+                            <w:rPr>
+                              <w:color w:val="000000"/>
+                              <w:sz w:val="18"/>
+                            </w:rPr>
+                            <w:t xml:space="preserve"> Specification Document</w:t>
+                          </w:r>
+                        </w:p>
+                        <w:p>
+                          <w:pPr>
+                            <w:spacing w:before="27" w:after="0" w:line="215" w:lineRule="auto"/>
+                            <w:ind w:left="90" w:firstLine="90"/>
+                            <w:jc w:val="left"/>
+                            <w:textDirection w:val="btLr"/>
+                          </w:pPr>
+                          <w:r>
+                            <w:rPr>
+                              <w:color w:val="000000"/>
+                              <w:sz w:val="18"/>
+                            </w:rPr>
+                            <w:t>Approved Use cases</w:t>
+                          </w:r>
+                        </w:p>
+                        <w:p>
+                          <w:pPr>
+                            <w:spacing w:before="27" w:after="0" w:line="215" w:lineRule="auto"/>
+                            <w:ind w:left="90" w:firstLine="90"/>
+                            <w:jc w:val="left"/>
+                            <w:textDirection w:val="btLr"/>
+                          </w:pPr>
+                          <w:r>
+                            <w:rPr>
+                              <w:color w:val="000000"/>
+                              <w:sz w:val="18"/>
+                            </w:rPr>
+                            <w:t>Approved Test cases</w:t>
+                          </w:r>
+                        </w:p>
+                      </w:txbxContent>
+                    </v:textbox>
+                  </v:shape>
+                  <v:rect id="Rectangle 10" o:spid="_x0000_s1035" style="position:absolute;left:27024;top:669;width:23705;height:2592;visibility:visible;mso-wrap-style:square;v-text-anchor:middle" o:gfxdata="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" fillcolor="#4f81bd [3204]" strokecolor="#4f81bd [3204]" strokeweight="2pt">
+                    <v:stroke startarrowwidth="narrow" startarrowlength="short" endarrowwidth="narrow" endarrowlength="short" joinstyle="round"/>
+                    <v:textbox inset="2.53958mm,2.53958mm,2.53958mm,2.53958mm">
+                      <w:txbxContent>
+                        <w:p>
+                          <w:pPr>
+                            <w:spacing w:after="0" w:line="240" w:lineRule="auto"/>
+                            <w:ind w:left="0"/>
+                            <w:jc w:val="left"/>
+                            <w:textDirection w:val="btLr"/>
+                          </w:pPr>
+                        </w:p>
+                      </w:txbxContent>
+                    </v:textbox>
+                  </v:rect>
+                  <v:shape id="Text Box 11" o:spid="_x0000_s1036" type="#_x0000_t202" style="position:absolute;left:27024;top:669;width:23705;height:2592;visibility:visible;mso-wrap-style:square;v-text-anchor:middle" o:gfxdata="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" filled="f" stroked="f">
+                    <v:textbox inset="1.77778mm,1.016mm,1.77778mm,1.016mm">
+                      <w:txbxContent>
+                        <w:p>
+                          <w:pPr>
+                            <w:spacing w:after="0" w:line="215" w:lineRule="auto"/>
+                            <w:ind w:left="0"/>
+                            <w:jc w:val="center"/>
+                            <w:textDirection w:val="btLr"/>
+                          </w:pPr>
+                          <w:r>
+                            <w:rPr>
+                              <w:color w:val="000000"/>
+                              <w:sz w:val="18"/>
+                            </w:rPr>
+                            <w:t>Readiness</w:t>
+                          </w:r>
+                        </w:p>
+                      </w:txbxContent>
+                    </v:textbox>
+                  </v:shape>
+                  <v:rect id="Rectangle 12" o:spid="_x0000_s1037" style="position:absolute;left:27024;top:3261;width:23705;height:10700;visibility:visible;mso-wrap-style:square;v-text-anchor:middle" o:gfxdata="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" fillcolor="#cfd7e7" strokecolor="#cfd7e7" strokeweight="2pt">
+                    <v:fill opacity="58853f"/>
+                    <v:stroke startarrowwidth="narrow" startarrowlength="short" endarrowwidth="narrow" endarrowlength="short" opacity="58853f" joinstyle="round"/>
+                    <v:textbox inset="2.53958mm,2.53958mm,2.53958mm,2.53958mm">
+                      <w:txbxContent>
+                        <w:p>
+                          <w:pPr>
+                            <w:spacing w:after="0" w:line="240" w:lineRule="auto"/>
+                            <w:ind w:left="0"/>
+                            <w:jc w:val="left"/>
+                            <w:textDirection w:val="btLr"/>
+                          </w:pPr>
+                        </w:p>
+                      </w:txbxContent>
+                    </v:textbox>
+                  </v:rect>
+                  <v:shape id="Text Box 13" o:spid="_x0000_s1038" type="#_x0000_t202" style="position:absolute;left:27024;top:3261;width:23705;height:10700;visibility:visible;mso-wrap-style:square;v-text-anchor:top" o:gfxdata="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" filled="f" stroked="f">
+                    <v:textbox inset="1.3333mm,1.3333mm,1.77778mm,2mm">
+                      <w:txbxContent>
+                        <w:p>
+                          <w:pPr>
+                            <w:spacing w:after="0" w:line="215" w:lineRule="auto"/>
+                            <w:ind w:left="90" w:firstLine="90"/>
+                            <w:jc w:val="left"/>
+                            <w:textDirection w:val="btLr"/>
+                          </w:pPr>
+                          <w:r>
+                            <w:rPr>
+                              <w:color w:val="000000"/>
+                              <w:sz w:val="18"/>
+                            </w:rPr>
+                            <w:t>Development completed &amp; unit tested</w:t>
+                          </w:r>
+                        </w:p>
+                        <w:p>
+                          <w:pPr>
+                            <w:spacing w:before="27" w:after="0" w:line="215" w:lineRule="auto"/>
+                            <w:ind w:left="90" w:firstLine="90"/>
+                            <w:jc w:val="left"/>
+                            <w:textDirection w:val="btLr"/>
+                          </w:pPr>
+                          <w:r>
+                            <w:rPr>
+                              <w:color w:val="000000"/>
+                              <w:sz w:val="18"/>
+                            </w:rPr>
+                            <w:t>Application deployed and system ready for testing on Test environment</w:t>
+                          </w:r>
+                        </w:p>
+                        <w:p>
+                          <w:pPr>
+                            <w:spacing w:before="27" w:after="0" w:line="215" w:lineRule="auto"/>
+                            <w:ind w:left="90" w:firstLine="90"/>
+                            <w:jc w:val="left"/>
+                            <w:textDirection w:val="btLr"/>
+                          </w:pPr>
+                          <w:r>
+                            <w:rPr>
+                              <w:color w:val="000000"/>
+                              <w:sz w:val="18"/>
+                            </w:rPr>
+                            <w:t>Production like data is available to test all functionalities.</w:t>
+                          </w:r>
+                        </w:p>
+                        <w:p>
+                          <w:pPr>
+                            <w:spacing w:before="27" w:after="0" w:line="215" w:lineRule="auto"/>
+                            <w:ind w:left="90" w:firstLine="90"/>
+                            <w:jc w:val="left"/>
+                            <w:textDirection w:val="btLr"/>
+                          </w:pPr>
+                          <w:r>
+                            <w:rPr>
+                              <w:color w:val="000000"/>
+                              <w:sz w:val="18"/>
+                            </w:rPr>
+                            <w:t>Defect fixes planned based on Defect triage (Unit Testing) and evaluation criteria</w:t>
+                          </w:r>
+                        </w:p>
+                      </w:txbxContent>
+                    </v:textbox>
+                  </v:shape>
+                </v:group>
+                <w10:anchorlock/>
+              </v:group>
+            </w:pict>
           </mc:Fallback>
         </mc:AlternateContent>
       </w:r>
@@ -6314,8 +6542,8 @@
           <w:u w:val="single"/>
         </w:rPr>
       </w:pPr>
-      <w:bookmarkStart w:id="13" w:name="_1ksv4uv" w:colFirst="0" w:colLast="0"/>
-      <w:bookmarkEnd w:id="13"/>
+      <w:bookmarkStart w:id="12" w:name="_1ksv4uv" w:colFirst="0" w:colLast="0"/>
+      <w:bookmarkEnd w:id="12"/>
       <w:r>
         <w:rPr>
           <w:rFonts w:ascii="Calibri" w:eastAsia="Calibri" w:hAnsi="Calibri" w:cs="Calibri"/>
@@ -6362,11 +6590,19 @@
                 <w:b/>
               </w:rPr>
             </w:pPr>
+            <w:proofErr w:type="spellStart"/>
             <w:r>
               <w:rPr>
                 <w:b/>
               </w:rPr>
-              <w:t>S.No.</w:t>
+              <w:t>S.No</w:t>
+            </w:r>
+            <w:proofErr w:type="spellEnd"/>
+            <w:r>
+              <w:rPr>
+                <w:b/>
+              </w:rPr>
+              <w:t>.</w:t>
             </w:r>
           </w:p>
         </w:tc>
@@ -6602,8 +6838,10 @@
             <w:pPr>
               <w:ind w:left="0"/>
             </w:pPr>
-            <w:r>
-              <w:t>(4.</w:t>
+            <w:bookmarkStart w:id="13" w:name="_GoBack"/>
+            <w:bookmarkEnd w:id="13"/>
+            <w:r>
+              <w:t>4.</w:t>
             </w:r>
           </w:p>
         </w:tc>
@@ -6731,7 +6969,6 @@
           <w:color w:val="000000"/>
           <w:u w:val="single"/>
         </w:rPr>
-        <w:lastRenderedPageBreak/>
         <w:t>MILESTONE LIST</w:t>
       </w:r>
     </w:p>
@@ -6767,6 +7004,7 @@
         <w:rPr>
           <w:color w:val="000000"/>
         </w:rPr>
+        <w:lastRenderedPageBreak/>
         <w:tab/>
       </w:r>
     </w:p>
@@ -6906,10 +7144,7 @@
         <w:t>PURPOSE</w:t>
       </w:r>
       <w:r>
-        <w:t>: this test focuses on v</w:t>
-      </w:r>
-      <w:r>
-        <w:t>alidating the business logic. It allows the end users to complete one final review of the system prior to deployment.</w:t>
+        <w:t>: this test focuses on validating the business logic. It allows the end users to complete one final review of the system prior to deployment.</w:t>
       </w:r>
     </w:p>
     <w:p>
@@ -6939,10 +7174,15 @@
         <w:t>METHOD</w:t>
       </w:r>
       <w:r>
-        <w:t xml:space="preserve">: Since the business users are the most indicated to provide input </w:t>
-      </w:r>
-      <w:r>
-        <w:t>around business needs and how the system adapts to them, it may happen that the users do some validation not contained in the scripts. Test team write the UAT test cases based on the inputs from End user (L1,L2 and L3 users) and Business Analyst’s.</w:t>
+        <w:t>: Since the business users are the most indicated to provide input around business needs and how the system adapts to them, it may happen that the users do some validation not contained in the scripts. Test team write the UAT test cases based on the inputs from End user (L</w:t>
+      </w:r>
+      <w:proofErr w:type="gramStart"/>
+      <w:r>
+        <w:t>1,L</w:t>
+      </w:r>
+      <w:proofErr w:type="gramEnd"/>
+      <w:r>
+        <w:t>2 and L3 users) and Business Analyst’s.</w:t>
       </w:r>
     </w:p>
     <w:p>
@@ -6957,10 +7197,7 @@
         <w:t>TIMING</w:t>
       </w:r>
       <w:r>
-        <w:t>:</w:t>
-      </w:r>
-      <w:r>
-        <w:t xml:space="preserve"> After all other levels of testing (Exploratory and Functional) are done. Only after this test is completed the product can be released to production. </w:t>
+        <w:t xml:space="preserve">: After all other levels of testing (Exploratory and Functional) are done. Only after this test is completed the product can be released to production. </w:t>
       </w:r>
     </w:p>
     <w:p>
@@ -7024,11 +7261,19 @@
                 <w:b/>
               </w:rPr>
             </w:pPr>
+            <w:proofErr w:type="spellStart"/>
             <w:r>
               <w:rPr>
                 <w:b/>
               </w:rPr>
-              <w:t>S.No.</w:t>
+              <w:t>S.No</w:t>
+            </w:r>
+            <w:proofErr w:type="spellEnd"/>
+            <w:r>
+              <w:rPr>
+                <w:b/>
+              </w:rPr>
+              <w:t>.</w:t>
             </w:r>
           </w:p>
         </w:tc>
@@ -7282,7 +7527,7 @@
                     <pic:cNvPicPr preferRelativeResize="0"/>
                   </pic:nvPicPr>
                   <pic:blipFill>
-                    <a:blip r:embed="rId11"/>
+                    <a:blip r:embed="rId8"/>
                     <a:srcRect/>
                     <a:stretch>
                       <a:fillRect/>
@@ -7385,13 +7630,7 @@
         <w:rPr>
           <w:color w:val="000000"/>
         </w:rPr>
-        <w:t>The exit criteria are</w:t>
-      </w:r>
-      <w:r>
-        <w:rPr>
-          <w:color w:val="000000"/>
-        </w:rPr>
-        <w:t xml:space="preserve"> the desirable conditions that need to be met in order proceed with the implementation. </w:t>
+        <w:t xml:space="preserve">The exit criteria are the desirable conditions that need to be met in order proceed with the implementation. </w:t>
       </w:r>
     </w:p>
     <w:p>
@@ -7413,13 +7652,7 @@
         <w:rPr>
           <w:color w:val="000000"/>
         </w:rPr>
-        <w:t>Entry and exit criteria are flexible benchmarks. If they are not met, the test team will assess the risk, identify mitigation actions and provide a recommendation. All</w:t>
-      </w:r>
-      <w:r>
-        <w:rPr>
-          <w:color w:val="000000"/>
-        </w:rPr>
-        <w:t xml:space="preserve"> this is input to the project manager for a final “go-no go” decision. </w:t>
+        <w:t xml:space="preserve">Entry and exit criteria are flexible benchmarks. If they are not met, the test team will assess the risk, identify mitigation actions and provide a recommendation. All this is input to the project manager for a final “go-no go” decision. </w:t>
       </w:r>
       <w:r>
         <w:rPr>
@@ -7470,13 +7703,7 @@
         <w:rPr>
           <w:color w:val="000000"/>
         </w:rPr>
-        <w:t>Entry criteria to start each cycle: the</w:t>
-      </w:r>
-      <w:r>
-        <w:rPr>
-          <w:color w:val="000000"/>
-        </w:rPr>
-        <w:t xml:space="preserve"> activities listed in the Test Execution section of the schedule are 100% completed at each cycle. </w:t>
+        <w:t xml:space="preserve">Entry criteria to start each cycle: the activities listed in the Test Execution section of the schedule are 100% completed at each cycle. </w:t>
       </w:r>
     </w:p>
     <w:tbl>
@@ -8185,7 +8412,7 @@
                     <pic:cNvPicPr preferRelativeResize="0"/>
                   </pic:nvPicPr>
                   <pic:blipFill>
-                    <a:blip r:embed="rId12"/>
+                    <a:blip r:embed="rId9"/>
                     <a:srcRect/>
                     <a:stretch>
                       <a:fillRect/>
@@ -8306,7 +8533,7 @@
               </wp:anchor>
             </w:drawing>
           </mc:Choice>
-          <mc:Fallback xmlns:dgm="http://schemas.openxmlformats.org/drawingml/2006/diagram" xmlns:lc="http://schemas.openxmlformats.org/drawingml/2006/lockedCanvas" xmlns:c="http://schemas.openxmlformats.org/drawingml/2006/chart" xmlns:pic="http://schemas.openxmlformats.org/drawingml/2006/picture" xmlns:a="http://schemas.openxmlformats.org/drawingml/2006/main" xmlns:sl="http://schemas.openxmlformats.org/schemaLibrary/2006/main">
+          <mc:Fallback xmlns:sl="http://schemas.openxmlformats.org/schemaLibrary/2006/main" xmlns:a="http://schemas.openxmlformats.org/drawingml/2006/main" xmlns:pic="http://schemas.openxmlformats.org/drawingml/2006/picture" xmlns:c="http://schemas.openxmlformats.org/drawingml/2006/chart" xmlns:lc="http://schemas.openxmlformats.org/drawingml/2006/lockedCanvas" xmlns:dgm="http://schemas.openxmlformats.org/drawingml/2006/diagram">
             <w:drawing>
               <wp:anchor allowOverlap="1" behindDoc="0" distB="0" distT="0" distL="114300" distR="114300" hidden="0" layoutInCell="1" locked="0" relativeHeight="0" simplePos="0">
                 <wp:simplePos x="0" y="0"/>
@@ -8385,8 +8612,16 @@
         <w:rPr>
           <w:color w:val="000000"/>
         </w:rPr>
-        <w:t>There will be two cycles for functional testing. Each cycle will execute all the scripts .</w:t>
-      </w:r>
+        <w:t xml:space="preserve">There will be two cycles for functional testing. Each cycle will execute all the </w:t>
+      </w:r>
+      <w:proofErr w:type="gramStart"/>
+      <w:r>
+        <w:rPr>
+          <w:color w:val="000000"/>
+        </w:rPr>
+        <w:t>scripts .</w:t>
+      </w:r>
+      <w:proofErr w:type="gramEnd"/>
     </w:p>
     <w:p>
       <w:pPr>
@@ -8408,13 +8643,7 @@
         <w:rPr>
           <w:color w:val="000000"/>
         </w:rPr>
-        <w:t xml:space="preserve">The objective of the first cycle is to identify any blocking, critical defects, and most of the high defects. It is expected to use some work-around in order to get </w:t>
-      </w:r>
-      <w:r>
-        <w:rPr>
-          <w:color w:val="000000"/>
-        </w:rPr>
-        <w:t xml:space="preserve">to all the scripts.  </w:t>
+        <w:t xml:space="preserve">The objective of the first cycle is to identify any blocking, critical defects, and most of the high defects. It is expected to use some work-around in order to get to all the scripts.  </w:t>
       </w:r>
     </w:p>
     <w:p>
@@ -8494,19 +8723,21 @@
         <w:rPr>
           <w:color w:val="000000"/>
         </w:rPr>
-        <w:t xml:space="preserve">It is expected that the testers execute all the scripts in each of the cycles described above. However it is recognized that the testers could also do additional testing if they identify a possible gap in the scripts. This </w:t>
-      </w:r>
+        <w:t xml:space="preserve">It is expected that the testers execute all the scripts in each of the cycles described above. </w:t>
+      </w:r>
+      <w:proofErr w:type="gramStart"/>
       <w:r>
         <w:rPr>
           <w:color w:val="000000"/>
         </w:rPr>
-        <w:t>is especially relevant in the second cycle, when the Business analyst’s join the TCOE in the execution of the test, since the BUSINESS ANALYSTs have a deeper knowledge of the business processes. If a gap is identified, the scripts and traceability matrix w</w:t>
-      </w:r>
+        <w:t>However</w:t>
+      </w:r>
+      <w:proofErr w:type="gramEnd"/>
       <w:r>
         <w:rPr>
           <w:color w:val="000000"/>
         </w:rPr>
-        <w:t>ill be updated and then a defect logged against the scripts.</w:t>
+        <w:t xml:space="preserve"> it is recognized that the testers could also do additional testing if they identify a possible gap in the scripts. This is especially relevant in the second cycle, when the Business analyst’s join the TCOE in the execution of the test, since the BUSINESS ANALYSTs have a deeper knowledge of the business processes. If a gap is identified, the scripts and traceability matrix will be updated and then a defect logged against the scripts.</w:t>
       </w:r>
     </w:p>
     <w:p>
@@ -8528,13 +8759,7 @@
         <w:rPr>
           <w:color w:val="000000"/>
         </w:rPr>
-        <w:t>The defects will be tracked through HP ALM only. The technical team will gather information on a daily basis from HP ALM, and request additional details from the Defect Coordinator. The technical</w:t>
-      </w:r>
-      <w:r>
-        <w:rPr>
-          <w:color w:val="000000"/>
-        </w:rPr>
-        <w:t xml:space="preserve"> team will work on fixes. </w:t>
+        <w:t xml:space="preserve">The defects will be tracked through HP ALM only. The technical team will gather information on a daily basis from HP ALM, and request additional details from the Defect Coordinator. The technical team will work on fixes. </w:t>
       </w:r>
     </w:p>
     <w:p>
@@ -8555,27 +8780,12 @@
         <w:rPr>
           <w:color w:val="000000"/>
         </w:rPr>
-        <w:t>It is the responsibility of the tester to open the defects, link them to the corresponding script, assign an initial severity and status, retest and close the defect; it is the responsibility of the Defect Manager to review the s</w:t>
-      </w:r>
-      <w:r>
-        <w:rPr>
-          <w:color w:val="000000"/>
-        </w:rPr>
-        <w:t>everity of the defects and facilitate with the technical team the fix and its implementation, communicate with testers when the test can continue or should be halt, request the tester to retest, and modify status as the defect progresses through the cycle;</w:t>
-      </w:r>
-      <w:r>
-        <w:rPr>
-          <w:color w:val="000000"/>
-        </w:rPr>
-        <w:t xml:space="preserve"> it is the responsibility of the technical team to review HP ALM on a daily basis, ask for details if necessary, fix the defect, communicate to the Defect Manager the fix is done, implement the solution per the Defect Manager request.</w:t>
-      </w:r>
-    </w:p>
-    <w:p>
-      <w:r>
-        <w:t xml:space="preserve">Defects found during </w:t>
-      </w:r>
-      <w:r>
-        <w:t>the Testing will be categorized according to the bug-reporting tool “Mercury HP ALM” and the categories are:</w:t>
+        <w:t>It is the responsibility of the tester to open the defects, link them to the corresponding script, assign an initial severity and status, retest and close the defect; it is the responsibility of the Defect Manager to review the severity of the defects and facilitate with the technical team the fix and its implementation, communicate with testers when the test can continue or should be halt, request the tester to retest, and modify status as the defect progresses through the cycle; it is the responsibility of the technical team to review HP ALM on a daily basis, ask for details if necessary, fix the defect, communicate to the Defect Manager the fix is done, implement the solution per the Defect Manager request.</w:t>
+      </w:r>
+    </w:p>
+    <w:p>
+      <w:r>
+        <w:t>Defects found during the Testing will be categorized according to the bug-reporting tool “Mercury HP ALM” and the categories are:</w:t>
       </w:r>
       <w:r>
         <w:tab/>
@@ -8655,7 +8865,6 @@
               <w:ind w:left="0"/>
             </w:pPr>
             <w:r>
-              <w:lastRenderedPageBreak/>
               <w:t>1 (Critical)</w:t>
             </w:r>
           </w:p>
@@ -8709,6 +8918,7 @@
               <w:rPr>
                 <w:color w:val="000000"/>
               </w:rPr>
+              <w:lastRenderedPageBreak/>
               <w:t>It causes an abnormal return to the operating system (crash or a system failure message appears).</w:t>
             </w:r>
           </w:p>
@@ -8736,6 +8946,7 @@
               <w:ind w:left="0"/>
             </w:pPr>
             <w:r>
+              <w:lastRenderedPageBreak/>
               <w:t>2 (High)</w:t>
             </w:r>
           </w:p>
@@ -8797,7 +9008,15 @@
               </w:numPr>
             </w:pPr>
             <w:r>
-              <w:t>This Bug will degrade the quality of the System.  However there is an intelligent workaround for achieving the desired functionality - for example through another screen.</w:t>
+              <w:t xml:space="preserve">This Bug will degrade the quality of the System.  </w:t>
+            </w:r>
+            <w:proofErr w:type="gramStart"/>
+            <w:r>
+              <w:t>However</w:t>
+            </w:r>
+            <w:proofErr w:type="gramEnd"/>
+            <w:r>
+              <w:t xml:space="preserve"> there is an intelligent workaround for achieving the desired functionality - for example through another screen.</w:t>
             </w:r>
           </w:p>
           <w:p>
@@ -8808,10 +9027,7 @@
               </w:numPr>
             </w:pPr>
             <w:r>
-              <w:t>This bug prevents other areas of the product from being tested. However other areas c</w:t>
-            </w:r>
-            <w:r>
-              <w:t>an be independently tested.</w:t>
+              <w:t>This bug prevents other areas of the product from being tested. However other areas can be independently tested.</w:t>
             </w:r>
           </w:p>
         </w:tc>
@@ -10331,39 +10547,328 @@
               </wp:inline>
             </w:drawing>
           </mc:Choice>
-          <mc:Fallback xmlns:dgm="http://schemas.openxmlformats.org/drawingml/2006/diagram" xmlns:lc="http://schemas.openxmlformats.org/drawingml/2006/lockedCanvas" xmlns:c="http://schemas.openxmlformats.org/drawingml/2006/chart" xmlns:pic="http://schemas.openxmlformats.org/drawingml/2006/picture" xmlns:a="http://schemas.openxmlformats.org/drawingml/2006/main" xmlns:sl="http://schemas.openxmlformats.org/schemaLibrary/2006/main">
-            <w:drawing>
-              <wp:inline distB="0" distT="0" distL="0" distR="0">
-                <wp:extent cx="5943600" cy="3318510"/>
-                <wp:effectExtent b="0" l="0" r="0" t="0"/>
-                <wp:docPr id="4" name="image4.png"/>
-                <a:graphic>
-                  <a:graphicData uri="http://schemas.openxmlformats.org/drawingml/2006/picture">
-                    <pic:pic>
-                      <pic:nvPicPr>
-                        <pic:cNvPr id="0" name="image4.png"/>
-                        <pic:cNvPicPr preferRelativeResize="0"/>
-                      </pic:nvPicPr>
-                      <pic:blipFill>
-                        <a:blip r:embed="rId14"/>
-                        <a:srcRect/>
-                        <a:stretch>
-                          <a:fillRect/>
-                        </a:stretch>
-                      </pic:blipFill>
-                      <pic:spPr>
-                        <a:xfrm>
-                          <a:off x="0" y="0"/>
-                          <a:ext cx="5943600" cy="3318510"/>
-                        </a:xfrm>
-                        <a:prstGeom prst="rect"/>
-                        <a:ln/>
-                      </pic:spPr>
-                    </pic:pic>
-                  </a:graphicData>
-                </a:graphic>
-              </wp:inline>
-            </w:drawing>
+          <mc:Fallback>
+            <w:pict>
+              <v:group id="Group 15" o:spid="_x0000_s1039" style="width:468pt;height:261.3pt;mso-position-horizontal-relative:char;mso-position-vertical-relative:line" coordorigin="7740,12273" coordsize="91440,51054" o:gfxdata="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">
+                <v:group id="Group 16" o:spid="_x0000_s1040" style="position:absolute;left:7740;top:12273;width:91440;height:51054" coordorigin=",10668" coordsize="91440,51054" o:gfxdata="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">
+                  <v:rect id="Rectangle 17" o:spid="_x0000_s1041" style="position:absolute;top:10668;width:91440;height:51054;visibility:visible;mso-wrap-style:square;v-text-anchor:middle" o:gfxdata="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" filled="f" stroked="f">
+                    <v:textbox inset="2.53958mm,2.53958mm,2.53958mm,2.53958mm">
+                      <w:txbxContent>
+                        <w:p>
+                          <w:pPr>
+                            <w:spacing w:after="0" w:line="240" w:lineRule="auto"/>
+                            <w:ind w:left="0"/>
+                            <w:jc w:val="left"/>
+                            <w:textDirection w:val="btLr"/>
+                          </w:pPr>
+                        </w:p>
+                      </w:txbxContent>
+                    </v:textbox>
+                  </v:rect>
+                  <v:group id="Group 18" o:spid="_x0000_s1042" style="position:absolute;top:10668;width:91440;height:51054" coordorigin=",10668" coordsize="91440,51054" o:gfxdata="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">
+                    <v:rect id="Rectangle 19" o:spid="_x0000_s1043" style="position:absolute;top:10668;width:91440;height:51054;visibility:visible;mso-wrap-style:square;v-text-anchor:middle" o:gfxdata="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" fillcolor="#c5d8f1" strokecolor="#eeece1 [3203]" strokeweight="2pt">
+                      <v:stroke startarrowwidth="narrow" startarrowlength="short" endarrowwidth="narrow" endarrowlength="short" joinstyle="round"/>
+                      <v:textbox inset="2.53958mm,2.53958mm,2.53958mm,2.53958mm">
+                        <w:txbxContent>
+                          <w:p>
+                            <w:pPr>
+                              <w:spacing w:after="0" w:line="240" w:lineRule="auto"/>
+                              <w:ind w:left="0"/>
+                              <w:jc w:val="left"/>
+                              <w:textDirection w:val="btLr"/>
+                            </w:pPr>
+                          </w:p>
+                        </w:txbxContent>
+                      </v:textbox>
+                    </v:rect>
+                    <v:group id="Group 20" o:spid="_x0000_s1044" style="position:absolute;left:1174;top:14478;width:89832;height:44958" coordorigin="1174,14478" coordsize="89831,44958" o:gfxdata="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">
+                      <v:shapetype id="_x0000_t110" coordsize="21600,21600" o:spt="110" path="m10800,l,10800,10800,21600,21600,10800xe">
+                        <v:stroke joinstyle="miter"/>
+                        <v:path gradientshapeok="t" o:connecttype="rect" textboxrect="5400,5400,16200,16200"/>
+                      </v:shapetype>
+                      <v:shape id="Flowchart: Decision 21" o:spid="_x0000_s1045" type="#_x0000_t110" style="position:absolute;left:75438;top:35052;width:15568;height:7914;visibility:visible;mso-wrap-style:square;v-text-anchor:middle" o:gfxdata="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" filled="f">
+                        <v:stroke startarrowwidth="narrow" startarrowlength="short" endarrowwidth="narrow" endarrowlength="short"/>
+                        <v:textbox inset="2.53958mm,2.53958mm,2.53958mm,2.53958mm">
+                          <w:txbxContent>
+                            <w:p>
+                              <w:pPr>
+                                <w:spacing w:after="0" w:line="240" w:lineRule="auto"/>
+                                <w:ind w:left="0"/>
+                                <w:jc w:val="left"/>
+                                <w:textDirection w:val="btLr"/>
+                              </w:pPr>
+                            </w:p>
+                          </w:txbxContent>
+                        </v:textbox>
+                      </v:shape>
+                      <v:shapetype id="_x0000_t116" coordsize="21600,21600" o:spt="116" path="m3475,qx,10800,3475,21600l18125,21600qx21600,10800,18125,xe">
+                        <v:stroke joinstyle="miter"/>
+                        <v:path gradientshapeok="t" o:connecttype="rect" textboxrect="1018,3163,20582,18437"/>
+                      </v:shapetype>
+                      <v:shape id="Flowchart: Terminator 22" o:spid="_x0000_s1046" type="#_x0000_t116" style="position:absolute;left:1174;top:14478;width:12520;height:4055;visibility:visible;mso-wrap-style:square;v-text-anchor:middle" o:gfxdata="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" filled="f">
+                        <v:stroke startarrowwidth="narrow" startarrowlength="short" endarrowwidth="narrow" endarrowlength="short"/>
+                        <v:textbox inset="2.53958mm,2.53958mm,2.53958mm,2.53958mm">
+                          <w:txbxContent>
+                            <w:p>
+                              <w:pPr>
+                                <w:spacing w:after="0" w:line="240" w:lineRule="auto"/>
+                                <w:ind w:left="0"/>
+                                <w:jc w:val="left"/>
+                                <w:textDirection w:val="btLr"/>
+                              </w:pPr>
+                            </w:p>
+                          </w:txbxContent>
+                        </v:textbox>
+                      </v:shape>
+                      <v:rect id="Rectangle 23" o:spid="_x0000_s1047" style="position:absolute;left:1936;top:23622;width:11557;height:6759;visibility:visible;mso-wrap-style:square;v-text-anchor:middle" o:gfxdata="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" filled="f">
+                        <v:stroke startarrowwidth="narrow" startarrowlength="short" endarrowwidth="narrow" endarrowlength="short"/>
+                        <v:textbox inset="2.53958mm,2.53958mm,2.53958mm,2.53958mm">
+                          <w:txbxContent>
+                            <w:p>
+                              <w:pPr>
+                                <w:spacing w:after="0" w:line="240" w:lineRule="auto"/>
+                                <w:ind w:left="0"/>
+                                <w:jc w:val="left"/>
+                                <w:textDirection w:val="btLr"/>
+                              </w:pPr>
+                            </w:p>
+                          </w:txbxContent>
+                        </v:textbox>
+                      </v:rect>
+                      <v:shape id="Text Box 24" o:spid="_x0000_s1048" type="#_x0000_t202" style="position:absolute;left:2137;top:24364;width:9752;height:5971;visibility:visible;mso-wrap-style:square;v-text-anchor:middle" o:gfxdata="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" filled="f" stroked="f">
+                        <v:textbox inset="2.53958mm,2.53958mm,2.53958mm,2.53958mm">
+                          <w:txbxContent>
+                            <w:p>
+                              <w:pPr>
+                                <w:spacing w:after="0" w:line="240" w:lineRule="auto"/>
+                                <w:ind w:left="0"/>
+                                <w:jc w:val="left"/>
+                                <w:textDirection w:val="btLr"/>
+                              </w:pPr>
+                            </w:p>
+                          </w:txbxContent>
+                        </v:textbox>
+                      </v:shape>
+                      <v:rect id="Rectangle 25" o:spid="_x0000_s1049" style="position:absolute;left:40798;top:23941;width:11557;height:6760;visibility:visible;mso-wrap-style:square;v-text-anchor:middle" o:gfxdata="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" filled="f">
+                        <v:stroke startarrowwidth="narrow" startarrowlength="short" endarrowwidth="narrow" endarrowlength="short"/>
+                        <v:textbox inset="2.53958mm,2.53958mm,2.53958mm,2.53958mm">
+                          <w:txbxContent>
+                            <w:p>
+                              <w:pPr>
+                                <w:spacing w:after="0" w:line="240" w:lineRule="auto"/>
+                                <w:ind w:left="0"/>
+                                <w:jc w:val="left"/>
+                                <w:textDirection w:val="btLr"/>
+                              </w:pPr>
+                            </w:p>
+                          </w:txbxContent>
+                        </v:textbox>
+                      </v:rect>
+                      <v:shape id="Text Box 26" o:spid="_x0000_s1050" type="#_x0000_t202" style="position:absolute;left:41761;top:24364;width:9832;height:5971;visibility:visible;mso-wrap-style:square;v-text-anchor:middle" o:gfxdata="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" filled="f" stroked="f">
+                        <v:textbox inset="2.53958mm,2.53958mm,2.53958mm,2.53958mm">
+                          <w:txbxContent>
+                            <w:p>
+                              <w:pPr>
+                                <w:spacing w:after="0" w:line="240" w:lineRule="auto"/>
+                                <w:ind w:left="0"/>
+                                <w:jc w:val="left"/>
+                                <w:textDirection w:val="btLr"/>
+                              </w:pPr>
+                            </w:p>
+                          </w:txbxContent>
+                        </v:textbox>
+                      </v:shape>
+                      <v:shapetype id="_x0000_t32" coordsize="21600,21600" o:spt="32" o:oned="t" path="m,l21600,21600e" filled="f">
+                        <v:path arrowok="t" fillok="f" o:connecttype="none"/>
+                        <o:lock v:ext="edit" shapetype="t"/>
+                      </v:shapetype>
+                      <v:shape id="Straight Arrow Connector 27" o:spid="_x0000_s1051" type="#_x0000_t32" style="position:absolute;left:7916;top:18533;width:0;height:5408;visibility:visible;mso-wrap-style:square" o:connectortype="straight" o:gfxdata="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">
+                        <v:stroke endarrow="block"/>
+                      </v:shape>
+                      <v:shape id="Straight Arrow Connector 28" o:spid="_x0000_s1052" type="#_x0000_t32" style="position:absolute;left:13694;top:26670;width:7705;height:0;visibility:visible;mso-wrap-style:square" o:connectortype="straight" o:gfxdata="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">
+                        <v:stroke endarrow="block"/>
+                      </v:shape>
+                      <v:rect id="Rectangle 29" o:spid="_x0000_s1053" style="position:absolute;left:59097;top:23941;width:11557;height:6760;visibility:visible;mso-wrap-style:square;v-text-anchor:middle" o:gfxdata="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" filled="f">
+                        <v:stroke startarrowwidth="narrow" startarrowlength="short" endarrowwidth="narrow" endarrowlength="short"/>
+                        <v:textbox inset="2.53958mm,2.53958mm,2.53958mm,2.53958mm">
+                          <w:txbxContent>
+                            <w:p>
+                              <w:pPr>
+                                <w:spacing w:after="0" w:line="240" w:lineRule="auto"/>
+                                <w:ind w:left="0"/>
+                                <w:jc w:val="left"/>
+                                <w:textDirection w:val="btLr"/>
+                              </w:pPr>
+                            </w:p>
+                          </w:txbxContent>
+                        </v:textbox>
+                      </v:rect>
+                      <v:shape id="Text Box 30" o:spid="_x0000_s1054" type="#_x0000_t202" style="position:absolute;left:59097;top:24364;width:9049;height:5971;visibility:visible;mso-wrap-style:square;v-text-anchor:middle" o:gfxdata="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" filled="f" stroked="f">
+                        <v:textbox inset="2.53958mm,2.53958mm,2.53958mm,2.53958mm">
+                          <w:txbxContent>
+                            <w:p>
+                              <w:pPr>
+                                <w:spacing w:after="0" w:line="240" w:lineRule="auto"/>
+                                <w:ind w:left="0"/>
+                                <w:jc w:val="left"/>
+                                <w:textDirection w:val="btLr"/>
+                              </w:pPr>
+                            </w:p>
+                          </w:txbxContent>
+                        </v:textbox>
+                      </v:shape>
+                      <v:shape id="Straight Arrow Connector 31" o:spid="_x0000_s1055" type="#_x0000_t32" style="position:absolute;left:52355;top:26670;width:6742;height:0;visibility:visible;mso-wrap-style:square" o:connectortype="straight" o:gfxdata="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">
+                        <v:stroke endarrow="block"/>
+                      </v:shape>
+                      <v:rect id="Rectangle 32" o:spid="_x0000_s1056" style="position:absolute;left:76432;top:23941;width:11557;height:6760;visibility:visible;mso-wrap-style:square;v-text-anchor:middle" o:gfxdata="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" filled="f">
+                        <v:stroke startarrowwidth="narrow" startarrowlength="short" endarrowwidth="narrow" endarrowlength="short"/>
+                        <v:textbox inset="2.53958mm,2.53958mm,2.53958mm,2.53958mm">
+                          <w:txbxContent>
+                            <w:p>
+                              <w:pPr>
+                                <w:spacing w:after="0" w:line="240" w:lineRule="auto"/>
+                                <w:ind w:left="0"/>
+                                <w:jc w:val="left"/>
+                                <w:textDirection w:val="btLr"/>
+                              </w:pPr>
+                            </w:p>
+                          </w:txbxContent>
+                        </v:textbox>
+                      </v:rect>
+                      <v:shape id="Straight Arrow Connector 33" o:spid="_x0000_s1057" type="#_x0000_t32" style="position:absolute;left:70654;top:26670;width:5778;height:0;visibility:visible;mso-wrap-style:square" o:connectortype="straight" o:gfxdata="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">
+                        <v:stroke endarrow="block"/>
+                      </v:shape>
+                      <v:shape id="Straight Arrow Connector 34" o:spid="_x0000_s1058" type="#_x0000_t32" style="position:absolute;left:83058;top:30701;width:0;height:4351;visibility:visible;mso-wrap-style:square" o:connectortype="straight" o:gfxdata="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">
+                        <v:stroke endarrow="block"/>
+                      </v:shape>
+                      <v:shape id="Straight Arrow Connector 35" o:spid="_x0000_s1059" type="#_x0000_t32" style="position:absolute;left:45063;top:38862;width:30480;height:0;rotation:180;visibility:visible;mso-wrap-style:square" o:connectortype="straight" o:gfxdata="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"/>
+                      <v:shape id="Straight Arrow Connector 36" o:spid="_x0000_s1060" type="#_x0000_t32" style="position:absolute;left:44958;top:30701;width:105;height:8160;rotation:180;visibility:visible;mso-wrap-style:square" o:connectortype="straight" o:gfxdata="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">
+                        <v:stroke endarrow="block"/>
+                      </v:shape>
+                      <v:shape id="Text Box 37" o:spid="_x0000_s1061" type="#_x0000_t202" style="position:absolute;left:59097;top:33827;width:3892;height:3802;visibility:visible;mso-wrap-style:square;v-text-anchor:middle" o:gfxdata="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" filled="f" stroked="f">
+                        <v:textbox inset="2.53958mm,2.53958mm,2.53958mm,2.53958mm">
+                          <w:txbxContent>
+                            <w:p>
+                              <w:pPr>
+                                <w:spacing w:after="0" w:line="240" w:lineRule="auto"/>
+                                <w:ind w:left="0"/>
+                                <w:jc w:val="left"/>
+                                <w:textDirection w:val="btLr"/>
+                              </w:pPr>
+                            </w:p>
+                          </w:txbxContent>
+                        </v:textbox>
+                      </v:shape>
+                      <v:shape id="Flowchart: Terminator 38" o:spid="_x0000_s1062" type="#_x0000_t116" style="position:absolute;left:76633;top:55380;width:12521;height:4056;visibility:visible;mso-wrap-style:square;v-text-anchor:middle" o:gfxdata="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" filled="f">
+                        <v:stroke startarrowwidth="narrow" startarrowlength="short" endarrowwidth="narrow" endarrowlength="short"/>
+                        <v:textbox inset="2.53958mm,2.53958mm,2.53958mm,2.53958mm">
+                          <w:txbxContent>
+                            <w:p>
+                              <w:pPr>
+                                <w:spacing w:after="0" w:line="240" w:lineRule="auto"/>
+                                <w:ind w:left="0"/>
+                                <w:jc w:val="left"/>
+                                <w:textDirection w:val="btLr"/>
+                              </w:pPr>
+                            </w:p>
+                          </w:txbxContent>
+                        </v:textbox>
+                      </v:shape>
+                      <v:shape id="Straight Arrow Connector 39" o:spid="_x0000_s1063" type="#_x0000_t32" style="position:absolute;left:83058;top:43188;width:0;height:4056;visibility:visible;mso-wrap-style:square" o:connectortype="straight" o:gfxdata="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">
+                        <v:stroke endarrow="block"/>
+                      </v:shape>
+                      <v:shapetype id="_x0000_t7" coordsize="21600,21600" o:spt="7" adj="5400" path="m@0,l,21600@1,21600,21600,xe">
+                        <v:stroke joinstyle="miter"/>
+                        <v:formulas>
+                          <v:f eqn="val #0"/>
+                          <v:f eqn="sum width 0 #0"/>
+                          <v:f eqn="prod #0 1 2"/>
+                          <v:f eqn="sum width 0 @2"/>
+                          <v:f eqn="mid #0 width"/>
+                          <v:f eqn="mid @1 0"/>
+                          <v:f eqn="prod height width #0"/>
+                          <v:f eqn="prod @6 1 2"/>
+                          <v:f eqn="sum height 0 @7"/>
+                          <v:f eqn="prod width 1 2"/>
+                          <v:f eqn="sum #0 0 @9"/>
+                          <v:f eqn="if @10 @8 0"/>
+                          <v:f eqn="if @10 @7 height"/>
+                        </v:formulas>
+                        <v:path gradientshapeok="t" o:connecttype="custom" o:connectlocs="@4,0;10800,@11;@3,10800;@5,21600;10800,@12;@2,10800" textboxrect="1800,1800,19800,19800;8100,8100,13500,13500;10800,10800,10800,10800"/>
+                        <v:handles>
+                          <v:h position="#0,topLeft" xrange="0,21600"/>
+                        </v:handles>
+                      </v:shapetype>
+                      <v:shape id="Parallelogram 40" o:spid="_x0000_s1064" type="#_x0000_t7" style="position:absolute;left:77597;top:47268;width:11557;height:4056;visibility:visible;mso-wrap-style:square;v-text-anchor:middle" o:gfxdata="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" adj="7580" filled="f">
+                        <v:stroke startarrowwidth="narrow" startarrowlength="short" endarrowwidth="narrow" endarrowlength="short"/>
+                        <v:textbox inset="2.53958mm,2.53958mm,2.53958mm,2.53958mm">
+                          <w:txbxContent>
+                            <w:p>
+                              <w:pPr>
+                                <w:spacing w:after="0" w:line="240" w:lineRule="auto"/>
+                                <w:ind w:left="0"/>
+                                <w:jc w:val="left"/>
+                                <w:textDirection w:val="btLr"/>
+                              </w:pPr>
+                            </w:p>
+                          </w:txbxContent>
+                        </v:textbox>
+                      </v:shape>
+                      <v:shape id="Straight Arrow Connector 41" o:spid="_x0000_s1065" type="#_x0000_t32" style="position:absolute;left:83058;top:51324;width:0;height:4056;visibility:visible;mso-wrap-style:square" o:connectortype="straight" o:gfxdata="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">
+                        <v:stroke endarrow="block"/>
+                      </v:shape>
+                      <v:shape id="Text Box 42" o:spid="_x0000_s1066" type="#_x0000_t202" style="position:absolute;left:83316;top:43635;width:4314;height:3802;visibility:visible;mso-wrap-style:square;v-text-anchor:middle" o:gfxdata="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" filled="f" stroked="f">
+                        <v:textbox inset="2.53958mm,2.53958mm,2.53958mm,2.53958mm">
+                          <w:txbxContent>
+                            <w:p>
+                              <w:pPr>
+                                <w:spacing w:after="0" w:line="240" w:lineRule="auto"/>
+                                <w:ind w:left="0"/>
+                                <w:jc w:val="left"/>
+                                <w:textDirection w:val="btLr"/>
+                              </w:pPr>
+                            </w:p>
+                          </w:txbxContent>
+                        </v:textbox>
+                      </v:shape>
+                      <v:rect id="Rectangle 43" o:spid="_x0000_s1067" style="position:absolute;left:21621;top:23622;width:11557;height:6759;visibility:visible;mso-wrap-style:square;v-text-anchor:middle" o:gfxdata="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" filled="f">
+                        <v:stroke startarrowwidth="narrow" startarrowlength="short" endarrowwidth="narrow" endarrowlength="short"/>
+                        <v:textbox inset="2.53958mm,2.53958mm,2.53958mm,2.53958mm">
+                          <w:txbxContent>
+                            <w:p>
+                              <w:pPr>
+                                <w:spacing w:after="0" w:line="240" w:lineRule="auto"/>
+                                <w:ind w:left="0"/>
+                                <w:jc w:val="left"/>
+                                <w:textDirection w:val="btLr"/>
+                              </w:pPr>
+                            </w:p>
+                          </w:txbxContent>
+                        </v:textbox>
+                      </v:rect>
+                      <v:shape id="Straight Arrow Connector 44" o:spid="_x0000_s1068" type="#_x0000_t32" style="position:absolute;left:33178;top:26670;width:7705;height:0;visibility:visible;mso-wrap-style:square" o:connectortype="straight" o:gfxdata="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">
+                        <v:stroke endarrow="block"/>
+                      </v:shape>
+                      <v:shape id="Text Box 45" o:spid="_x0000_s1069" type="#_x0000_t202" style="position:absolute;left:22098;top:23622;width:9751;height:6858;visibility:visible;mso-wrap-style:square;v-text-anchor:middle" o:gfxdata="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" filled="f" stroked="f">
+                        <v:textbox inset="2.53958mm,2.53958mm,2.53958mm,2.53958mm">
+                          <w:txbxContent>
+                            <w:p>
+                              <w:pPr>
+                                <w:spacing w:after="0" w:line="240" w:lineRule="auto"/>
+                                <w:ind w:left="0"/>
+                                <w:jc w:val="left"/>
+                                <w:textDirection w:val="btLr"/>
+                              </w:pPr>
+                            </w:p>
+                          </w:txbxContent>
+                        </v:textbox>
+                      </v:shape>
+                    </v:group>
+                  </v:group>
+                </v:group>
+                <w10:anchorlock/>
+              </v:group>
+            </w:pict>
           </mc:Fallback>
         </mc:AlternateContent>
       </w:r>
@@ -10500,13 +11005,7 @@
         <w:rPr>
           <w:color w:val="000000"/>
         </w:rPr>
-        <w:t>During the Test Design phase, all test case</w:t>
-      </w:r>
-      <w:r>
-        <w:rPr>
-          <w:color w:val="000000"/>
-        </w:rPr>
-        <w:t xml:space="preserve">s are written directly into HP ALM. Any change to the test case will be directly updated in the HP ALM. </w:t>
+        <w:t xml:space="preserve">During the Test Design phase, all test cases are written directly into HP ALM. Any change to the test case will be directly updated in the HP ALM. </w:t>
       </w:r>
     </w:p>
     <w:p>
@@ -10529,7 +11028,6 @@
         <w:rPr>
           <w:color w:val="000000"/>
         </w:rPr>
-        <w:lastRenderedPageBreak/>
         <w:t>Each Tester will directly access their respective assigned test cases and update the status of each executed step in HP ALM directly.</w:t>
       </w:r>
     </w:p>
@@ -10553,13 +11051,8 @@
         <w:rPr>
           <w:color w:val="000000"/>
         </w:rPr>
-        <w:t>Any defect encoun</w:t>
-      </w:r>
-      <w:r>
-        <w:rPr>
-          <w:color w:val="000000"/>
-        </w:rPr>
-        <w:t>tered will be raised in HP ALM linking to the particular Test case/test step.</w:t>
+        <w:lastRenderedPageBreak/>
+        <w:t>Any defect encountered will be raised in HP ALM linking to the particular Test case/test step.</w:t>
       </w:r>
     </w:p>
     <w:p>
@@ -11157,39 +11650,238 @@
               </wp:inline>
             </w:drawing>
           </mc:Choice>
-          <mc:Fallback xmlns:dgm="http://schemas.openxmlformats.org/drawingml/2006/diagram" xmlns:lc="http://schemas.openxmlformats.org/drawingml/2006/lockedCanvas" xmlns:c="http://schemas.openxmlformats.org/drawingml/2006/chart" xmlns:pic="http://schemas.openxmlformats.org/drawingml/2006/picture" xmlns:a="http://schemas.openxmlformats.org/drawingml/2006/main" xmlns:sl="http://schemas.openxmlformats.org/schemaLibrary/2006/main">
-            <w:drawing>
-              <wp:inline distB="0" distT="0" distL="0" distR="0">
-                <wp:extent cx="4811742" cy="1863305"/>
-                <wp:effectExtent b="0" l="0" r="0" t="0"/>
-                <wp:docPr id="3" name="image3.png"/>
-                <a:graphic>
-                  <a:graphicData uri="http://schemas.openxmlformats.org/drawingml/2006/picture">
-                    <pic:pic>
-                      <pic:nvPicPr>
-                        <pic:cNvPr id="0" name="image3.png"/>
-                        <pic:cNvPicPr preferRelativeResize="0"/>
-                      </pic:nvPicPr>
-                      <pic:blipFill>
-                        <a:blip r:embed="rId15"/>
-                        <a:srcRect/>
-                        <a:stretch>
-                          <a:fillRect/>
-                        </a:stretch>
-                      </pic:blipFill>
-                      <pic:spPr>
-                        <a:xfrm>
-                          <a:off x="0" y="0"/>
-                          <a:ext cx="4811742" cy="1863305"/>
-                        </a:xfrm>
-                        <a:prstGeom prst="rect"/>
-                        <a:ln/>
-                      </pic:spPr>
-                    </pic:pic>
-                  </a:graphicData>
-                </a:graphic>
-              </wp:inline>
-            </w:drawing>
+          <mc:Fallback>
+            <w:pict>
+              <v:group id="Group 46" o:spid="_x0000_s1070" style="width:378.9pt;height:146.7pt;mso-position-horizontal-relative:char;mso-position-vertical-relative:line" coordsize="48117,18633" o:gfxdata="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">
+                <v:group id="Group 47" o:spid="_x0000_s1071" style="position:absolute;width:48117;height:18633" coordsize="48117,18633" o:gfxdata="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">
+                  <v:rect id="Rectangle 48" o:spid="_x0000_s1072" style="position:absolute;width:48117;height:18633;visibility:visible;mso-wrap-style:square;v-text-anchor:middle" o:gfxdata="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" filled="f" stroked="f">
+                    <v:textbox inset="2.53958mm,2.53958mm,2.53958mm,2.53958mm">
+                      <w:txbxContent>
+                        <w:p>
+                          <w:pPr>
+                            <w:spacing w:after="0" w:line="240" w:lineRule="auto"/>
+                            <w:ind w:left="0"/>
+                            <w:jc w:val="left"/>
+                            <w:textDirection w:val="btLr"/>
+                          </w:pPr>
+                        </w:p>
+                      </w:txbxContent>
+                    </v:textbox>
+                  </v:rect>
+                  <v:shapetype id="_x0000_t13" coordsize="21600,21600" o:spt="13" adj="16200,5400" path="m@0,l@0@1,0@1,0@2@0@2@0,21600,21600,10800xe">
+                    <v:stroke joinstyle="miter"/>
+                    <v:formulas>
+                      <v:f eqn="val #0"/>
+                      <v:f eqn="val #1"/>
+                      <v:f eqn="sum height 0 #1"/>
+                      <v:f eqn="sum 10800 0 #1"/>
+                      <v:f eqn="sum width 0 #0"/>
+                      <v:f eqn="prod @4 @3 10800"/>
+                      <v:f eqn="sum width 0 @5"/>
+                    </v:formulas>
+                    <v:path o:connecttype="custom" o:connectlocs="@0,0;0,10800;@0,21600;21600,10800" o:connectangles="270,180,90,0" textboxrect="0,@1,@6,@2"/>
+                    <v:handles>
+                      <v:h position="#0,#1" xrange="0,21600" yrange="0,10800"/>
+                    </v:handles>
+                  </v:shapetype>
+                  <v:shape id="Right Arrow 49" o:spid="_x0000_s1073" type="#_x0000_t13" style="position:absolute;left:3608;width:40900;height:18633;visibility:visible;mso-wrap-style:square;v-text-anchor:middle" o:gfxdata="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" adj="16680" fillcolor="#cfd7e7" stroked="f">
+                    <v:textbox inset="2.53958mm,2.53958mm,2.53958mm,2.53958mm">
+                      <w:txbxContent>
+                        <w:p>
+                          <w:pPr>
+                            <w:spacing w:after="0" w:line="240" w:lineRule="auto"/>
+                            <w:ind w:left="0"/>
+                            <w:jc w:val="left"/>
+                            <w:textDirection w:val="btLr"/>
+                          </w:pPr>
+                        </w:p>
+                      </w:txbxContent>
+                    </v:textbox>
+                  </v:shape>
+                  <v:roundrect id="Rounded Rectangle 50" o:spid="_x0000_s1074" style="position:absolute;left:21;top:5589;width:9245;height:7454;visibility:visible;mso-wrap-style:square;v-text-anchor:middle" arcsize="10923f" o:gfxdata="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" fillcolor="#4f81bd [3204]" strokecolor="white [3201]" strokeweight="2pt">
+                    <v:stroke startarrowwidth="narrow" startarrowlength="short" endarrowwidth="narrow" endarrowlength="short"/>
+                    <v:textbox inset="2.53958mm,2.53958mm,2.53958mm,2.53958mm">
+                      <w:txbxContent>
+                        <w:p>
+                          <w:pPr>
+                            <w:spacing w:after="0" w:line="240" w:lineRule="auto"/>
+                            <w:ind w:left="0"/>
+                            <w:jc w:val="left"/>
+                            <w:textDirection w:val="btLr"/>
+                          </w:pPr>
+                        </w:p>
+                      </w:txbxContent>
+                    </v:textbox>
+                  </v:roundrect>
+                  <v:shape id="Text Box 51" o:spid="_x0000_s1075" type="#_x0000_t202" style="position:absolute;left:384;top:5953;width:8518;height:6726;visibility:visible;mso-wrap-style:square;v-text-anchor:middle" o:gfxdata="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" filled="f" stroked="f">
+                    <v:textbox inset="3pt,3pt,3pt,3pt">
+                      <w:txbxContent>
+                        <w:p>
+                          <w:pPr>
+                            <w:spacing w:after="0" w:line="215" w:lineRule="auto"/>
+                            <w:ind w:left="0"/>
+                            <w:jc w:val="center"/>
+                            <w:textDirection w:val="btLr"/>
+                          </w:pPr>
+                          <w:r>
+                            <w:rPr>
+                              <w:color w:val="000000"/>
+                              <w:sz w:val="20"/>
+                            </w:rPr>
+                            <w:t>Understanding Requirements</w:t>
+                          </w:r>
+                        </w:p>
+                      </w:txbxContent>
+                    </v:textbox>
+                  </v:shape>
+                  <v:roundrect id="Rounded Rectangle 52" o:spid="_x0000_s1076" style="position:absolute;left:9728;top:5589;width:9245;height:7454;visibility:visible;mso-wrap-style:square;v-text-anchor:middle" arcsize="10923f" o:gfxdata="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" fillcolor="#4f81bd [3204]" strokecolor="white [3201]" strokeweight="2pt">
+                    <v:stroke startarrowwidth="narrow" startarrowlength="short" endarrowwidth="narrow" endarrowlength="short"/>
+                    <v:textbox inset="2.53958mm,2.53958mm,2.53958mm,2.53958mm">
+                      <w:txbxContent>
+                        <w:p>
+                          <w:pPr>
+                            <w:spacing w:after="0" w:line="240" w:lineRule="auto"/>
+                            <w:ind w:left="0"/>
+                            <w:jc w:val="left"/>
+                            <w:textDirection w:val="btLr"/>
+                          </w:pPr>
+                        </w:p>
+                      </w:txbxContent>
+                    </v:textbox>
+                  </v:roundrect>
+                  <v:shape id="Text Box 53" o:spid="_x0000_s1077" type="#_x0000_t202" style="position:absolute;left:10092;top:5953;width:8517;height:6726;visibility:visible;mso-wrap-style:square;v-text-anchor:middle" o:gfxdata="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" filled="f" stroked="f">
+                    <v:textbox inset="3pt,3pt,3pt,3pt">
+                      <w:txbxContent>
+                        <w:p>
+                          <w:pPr>
+                            <w:spacing w:after="0" w:line="215" w:lineRule="auto"/>
+                            <w:ind w:left="0"/>
+                            <w:jc w:val="center"/>
+                            <w:textDirection w:val="btLr"/>
+                          </w:pPr>
+                          <w:r>
+                            <w:rPr>
+                              <w:color w:val="000000"/>
+                              <w:sz w:val="20"/>
+                            </w:rPr>
+                            <w:t>Establishing Traceability Matrix in HP ALM</w:t>
+                          </w:r>
+                        </w:p>
+                      </w:txbxContent>
+                    </v:textbox>
+                  </v:shape>
+                  <v:roundrect id="Rounded Rectangle 54" o:spid="_x0000_s1078" style="position:absolute;left:19436;top:5589;width:9245;height:7454;visibility:visible;mso-wrap-style:square;v-text-anchor:middle" arcsize="10923f" o:gfxdata="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" fillcolor="#4f81bd [3204]" strokecolor="white [3201]" strokeweight="2pt">
+                    <v:stroke startarrowwidth="narrow" startarrowlength="short" endarrowwidth="narrow" endarrowlength="short"/>
+                    <v:textbox inset="2.53958mm,2.53958mm,2.53958mm,2.53958mm">
+                      <w:txbxContent>
+                        <w:p>
+                          <w:pPr>
+                            <w:spacing w:after="0" w:line="240" w:lineRule="auto"/>
+                            <w:ind w:left="0"/>
+                            <w:jc w:val="left"/>
+                            <w:textDirection w:val="btLr"/>
+                          </w:pPr>
+                        </w:p>
+                      </w:txbxContent>
+                    </v:textbox>
+                  </v:roundrect>
+                  <v:shape id="Text Box 55" o:spid="_x0000_s1079" type="#_x0000_t202" style="position:absolute;left:19799;top:5953;width:8518;height:6726;visibility:visible;mso-wrap-style:square;v-text-anchor:middle" o:gfxdata="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" filled="f" stroked="f">
+                    <v:textbox inset="3pt,3pt,3pt,3pt">
+                      <w:txbxContent>
+                        <w:p>
+                          <w:pPr>
+                            <w:spacing w:after="0" w:line="215" w:lineRule="auto"/>
+                            <w:ind w:left="0"/>
+                            <w:jc w:val="center"/>
+                            <w:textDirection w:val="btLr"/>
+                          </w:pPr>
+                          <w:r>
+                            <w:rPr>
+                              <w:color w:val="000000"/>
+                              <w:sz w:val="20"/>
+                            </w:rPr>
+                            <w:t>Preparation of Test cases</w:t>
+                          </w:r>
+                        </w:p>
+                      </w:txbxContent>
+                    </v:textbox>
+                  </v:shape>
+                  <v:roundrect id="Rounded Rectangle 56" o:spid="_x0000_s1080" style="position:absolute;left:29143;top:5589;width:9245;height:7454;visibility:visible;mso-wrap-style:square;v-text-anchor:middle" arcsize="10923f" o:gfxdata="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" fillcolor="#4f81bd [3204]" strokecolor="white [3201]" strokeweight="2pt">
+                    <v:stroke startarrowwidth="narrow" startarrowlength="short" endarrowwidth="narrow" endarrowlength="short"/>
+                    <v:textbox inset="2.53958mm,2.53958mm,2.53958mm,2.53958mm">
+                      <w:txbxContent>
+                        <w:p>
+                          <w:pPr>
+                            <w:spacing w:after="0" w:line="240" w:lineRule="auto"/>
+                            <w:ind w:left="0"/>
+                            <w:jc w:val="left"/>
+                            <w:textDirection w:val="btLr"/>
+                          </w:pPr>
+                        </w:p>
+                      </w:txbxContent>
+                    </v:textbox>
+                  </v:roundrect>
+                  <v:shape id="Text Box 57" o:spid="_x0000_s1081" type="#_x0000_t202" style="position:absolute;left:29507;top:5953;width:8517;height:6726;visibility:visible;mso-wrap-style:square;v-text-anchor:middle" o:gfxdata="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" filled="f" stroked="f">
+                    <v:textbox inset="3pt,3pt,3pt,3pt">
+                      <w:txbxContent>
+                        <w:p>
+                          <w:pPr>
+                            <w:spacing w:after="0" w:line="215" w:lineRule="auto"/>
+                            <w:ind w:left="0"/>
+                            <w:jc w:val="center"/>
+                            <w:textDirection w:val="btLr"/>
+                          </w:pPr>
+                          <w:r>
+                            <w:rPr>
+                              <w:color w:val="000000"/>
+                              <w:sz w:val="20"/>
+                            </w:rPr>
+                            <w:t>SME /Peer Review of Test cases</w:t>
+                          </w:r>
+                        </w:p>
+                      </w:txbxContent>
+                    </v:textbox>
+                  </v:shape>
+                  <v:roundrect id="Rounded Rectangle 58" o:spid="_x0000_s1082" style="position:absolute;left:38851;top:5589;width:9245;height:7454;visibility:visible;mso-wrap-style:square;v-text-anchor:middle" arcsize="10923f" o:gfxdata="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" fillcolor="#4f81bd [3204]" strokecolor="white [3201]" strokeweight="2pt">
+                    <v:stroke startarrowwidth="narrow" startarrowlength="short" endarrowwidth="narrow" endarrowlength="short"/>
+                    <v:textbox inset="2.53958mm,2.53958mm,2.53958mm,2.53958mm">
+                      <w:txbxContent>
+                        <w:p>
+                          <w:pPr>
+                            <w:spacing w:after="0" w:line="240" w:lineRule="auto"/>
+                            <w:ind w:left="0"/>
+                            <w:jc w:val="left"/>
+                            <w:textDirection w:val="btLr"/>
+                          </w:pPr>
+                        </w:p>
+                      </w:txbxContent>
+                    </v:textbox>
+                  </v:roundrect>
+                  <v:shape id="Text Box 59" o:spid="_x0000_s1083" type="#_x0000_t202" style="position:absolute;left:39214;top:5953;width:8518;height:6726;visibility:visible;mso-wrap-style:square;v-text-anchor:middle" o:gfxdata="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" filled="f" stroked="f">
+                    <v:textbox inset="3pt,3pt,3pt,3pt">
+                      <w:txbxContent>
+                        <w:p>
+                          <w:pPr>
+                            <w:spacing w:after="0" w:line="215" w:lineRule="auto"/>
+                            <w:ind w:left="0"/>
+                            <w:jc w:val="center"/>
+                            <w:textDirection w:val="btLr"/>
+                          </w:pPr>
+                          <w:r>
+                            <w:rPr>
+                              <w:color w:val="000000"/>
+                              <w:sz w:val="20"/>
+                            </w:rPr>
+                            <w:t>Incorporating Review comments in test cases</w:t>
+                          </w:r>
+                        </w:p>
+                      </w:txbxContent>
+                    </v:textbox>
+                  </v:shape>
+                </v:group>
+                <w10:anchorlock/>
+              </v:group>
+            </w:pict>
           </mc:Fallback>
         </mc:AlternateContent>
       </w:r>
@@ -11260,13 +11952,7 @@
         <w:rPr>
           <w:color w:val="000000"/>
         </w:rPr>
-        <w:t>Each of the Test cases will undergo review by</w:t>
-      </w:r>
-      <w:r>
-        <w:rPr>
-          <w:color w:val="000000"/>
-        </w:rPr>
-        <w:t xml:space="preserve"> the BUSINESS ANALYST and the review defects are captured and shared to the Test team. The testers will rework on the review defects and finally obtain approval and sign-off.</w:t>
+        <w:t>Each of the Test cases will undergo review by the BUSINESS ANALYST and the review defects are captured and shared to the Test team. The testers will rework on the review defects and finally obtain approval and sign-off.</w:t>
       </w:r>
     </w:p>
     <w:p>
@@ -11289,13 +11975,7 @@
         <w:rPr>
           <w:color w:val="000000"/>
         </w:rPr>
-        <w:t>During the preparation phase, tester will use the prototype, use case and functio</w:t>
-      </w:r>
-      <w:r>
-        <w:rPr>
-          <w:color w:val="000000"/>
-        </w:rPr>
-        <w:t>nal specification to write step by step test cases.</w:t>
+        <w:t>During the preparation phase, tester will use the prototype, use case and functional specification to write step by step test cases.</w:t>
       </w:r>
     </w:p>
     <w:p>
@@ -11318,13 +11998,7 @@
         <w:rPr>
           <w:color w:val="000000"/>
         </w:rPr>
-        <w:t xml:space="preserve">Testers will maintain a clarification Tracker sheet and same will be shared periodically with the Requirements team and accordingly the test case will be updated. The clarifications may sometimes lead to </w:t>
-      </w:r>
-      <w:r>
-        <w:rPr>
-          <w:color w:val="000000"/>
-        </w:rPr>
-        <w:t>Change Requests or not in scope or detailing implicit requirements.</w:t>
+        <w:t>Testers will maintain a clarification Tracker sheet and same will be shared periodically with the Requirements team and accordingly the test case will be updated. The clarifications may sometimes lead to Change Requests or not in scope or detailing implicit requirements.</w:t>
       </w:r>
     </w:p>
     <w:p>
@@ -11653,12 +12327,21 @@
                                   <w:jc w:val="center"/>
                                   <w:textDirection w:val="btLr"/>
                                 </w:pPr>
+                                <w:proofErr w:type="gramStart"/>
                                 <w:r>
                                   <w:rPr>
                                     <w:color w:val="000000"/>
                                     <w:sz w:val="16"/>
                                   </w:rPr>
-                                  <w:t>Mark  Status as Pass/Fail in HP ALM</w:t>
+                                  <w:t>Mark  Status</w:t>
+                                </w:r>
+                                <w:proofErr w:type="gramEnd"/>
+                                <w:r>
+                                  <w:rPr>
+                                    <w:color w:val="000000"/>
+                                    <w:sz w:val="16"/>
+                                  </w:rPr>
+                                  <w:t xml:space="preserve"> as Pass/Fail in HP ALM</w:t>
                                 </w:r>
                               </w:p>
                             </w:txbxContent>
@@ -11998,39 +12681,267 @@
               </wp:inline>
             </w:drawing>
           </mc:Choice>
-          <mc:Fallback xmlns:dgm="http://schemas.openxmlformats.org/drawingml/2006/diagram" xmlns:lc="http://schemas.openxmlformats.org/drawingml/2006/lockedCanvas" xmlns:c="http://schemas.openxmlformats.org/drawingml/2006/chart" xmlns:pic="http://schemas.openxmlformats.org/drawingml/2006/picture" xmlns:a="http://schemas.openxmlformats.org/drawingml/2006/main" xmlns:sl="http://schemas.openxmlformats.org/schemaLibrary/2006/main">
-            <w:drawing>
-              <wp:inline distB="0" distT="0" distL="0" distR="0">
-                <wp:extent cx="5316275" cy="1812897"/>
-                <wp:effectExtent b="0" l="0" r="0" t="0"/>
-                <wp:docPr id="5" name="image5.png"/>
-                <a:graphic>
-                  <a:graphicData uri="http://schemas.openxmlformats.org/drawingml/2006/picture">
-                    <pic:pic>
-                      <pic:nvPicPr>
-                        <pic:cNvPr id="0" name="image5.png"/>
-                        <pic:cNvPicPr preferRelativeResize="0"/>
-                      </pic:nvPicPr>
-                      <pic:blipFill>
-                        <a:blip r:embed="rId16"/>
-                        <a:srcRect/>
-                        <a:stretch>
-                          <a:fillRect/>
-                        </a:stretch>
-                      </pic:blipFill>
-                      <pic:spPr>
-                        <a:xfrm>
-                          <a:off x="0" y="0"/>
-                          <a:ext cx="5316275" cy="1812897"/>
-                        </a:xfrm>
-                        <a:prstGeom prst="rect"/>
-                        <a:ln/>
-                      </pic:spPr>
-                    </pic:pic>
-                  </a:graphicData>
-                </a:graphic>
-              </wp:inline>
-            </w:drawing>
+          <mc:Fallback>
+            <w:pict>
+              <v:group id="Group 60" o:spid="_x0000_s1084" style="width:418.6pt;height:142.75pt;mso-position-horizontal-relative:char;mso-position-vertical-relative:line" coordsize="53162,18128" o:gfxdata="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">
+                <v:group id="Group 61" o:spid="_x0000_s1085" style="position:absolute;width:53162;height:18128" coordsize="53162,18128" o:gfxdata="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">
+                  <v:rect id="Rectangle 62" o:spid="_x0000_s1086" style="position:absolute;width:53162;height:18128;visibility:visible;mso-wrap-style:square;v-text-anchor:middle" o:gfxdata="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" filled="f" stroked="f">
+                    <v:textbox inset="2.53958mm,2.53958mm,2.53958mm,2.53958mm">
+                      <w:txbxContent>
+                        <w:p>
+                          <w:pPr>
+                            <w:spacing w:after="0" w:line="240" w:lineRule="auto"/>
+                            <w:ind w:left="0"/>
+                            <w:jc w:val="left"/>
+                            <w:textDirection w:val="btLr"/>
+                          </w:pPr>
+                        </w:p>
+                      </w:txbxContent>
+                    </v:textbox>
+                  </v:rect>
+                  <v:shape id="Right Arrow 63" o:spid="_x0000_s1087" type="#_x0000_t13" style="position:absolute;left:3987;width:45188;height:18128;visibility:visible;mso-wrap-style:square;v-text-anchor:middle" o:gfxdata="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" adj="17267" fillcolor="#cfd7e7" stroked="f">
+                    <v:textbox inset="2.53958mm,2.53958mm,2.53958mm,2.53958mm">
+                      <w:txbxContent>
+                        <w:p>
+                          <w:pPr>
+                            <w:spacing w:after="0" w:line="240" w:lineRule="auto"/>
+                            <w:ind w:left="0"/>
+                            <w:jc w:val="left"/>
+                            <w:textDirection w:val="btLr"/>
+                          </w:pPr>
+                        </w:p>
+                      </w:txbxContent>
+                    </v:textbox>
+                  </v:shape>
+                  <v:roundrect id="Rounded Rectangle 64" o:spid="_x0000_s1088" style="position:absolute;left:14;top:5438;width:8501;height:7252;visibility:visible;mso-wrap-style:square;v-text-anchor:middle" arcsize="10923f" o:gfxdata="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" fillcolor="#4f81bd [3204]" strokecolor="white [3201]" strokeweight="2pt">
+                    <v:stroke startarrowwidth="narrow" startarrowlength="short" endarrowwidth="narrow" endarrowlength="short"/>
+                    <v:textbox inset="2.53958mm,2.53958mm,2.53958mm,2.53958mm">
+                      <w:txbxContent>
+                        <w:p>
+                          <w:pPr>
+                            <w:spacing w:after="0" w:line="240" w:lineRule="auto"/>
+                            <w:ind w:left="0"/>
+                            <w:jc w:val="left"/>
+                            <w:textDirection w:val="btLr"/>
+                          </w:pPr>
+                        </w:p>
+                      </w:txbxContent>
+                    </v:textbox>
+                  </v:roundrect>
+                  <v:shape id="Text Box 65" o:spid="_x0000_s1089" type="#_x0000_t202" style="position:absolute;left:368;top:5792;width:7793;height:6544;visibility:visible;mso-wrap-style:square;v-text-anchor:middle" o:gfxdata="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" filled="f" stroked="f">
+                    <v:textbox inset=".84653mm,.84653mm,.84653mm,.84653mm">
+                      <w:txbxContent>
+                        <w:p>
+                          <w:pPr>
+                            <w:spacing w:after="0" w:line="215" w:lineRule="auto"/>
+                            <w:ind w:left="0"/>
+                            <w:jc w:val="center"/>
+                            <w:textDirection w:val="btLr"/>
+                          </w:pPr>
+                          <w:r>
+                            <w:rPr>
+                              <w:color w:val="000000"/>
+                              <w:sz w:val="16"/>
+                            </w:rPr>
+                            <w:t>Execute each of the test step in test case</w:t>
+                          </w:r>
+                        </w:p>
+                      </w:txbxContent>
+                    </v:textbox>
+                  </v:shape>
+                  <v:roundrect id="Rounded Rectangle 66" o:spid="_x0000_s1090" style="position:absolute;left:8941;top:5438;width:8501;height:7252;visibility:visible;mso-wrap-style:square;v-text-anchor:middle" arcsize="10923f" o:gfxdata="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" fillcolor="#4f81bd [3204]" strokecolor="white [3201]" strokeweight="2pt">
+                    <v:stroke startarrowwidth="narrow" startarrowlength="short" endarrowwidth="narrow" endarrowlength="short"/>
+                    <v:textbox inset="2.53958mm,2.53958mm,2.53958mm,2.53958mm">
+                      <w:txbxContent>
+                        <w:p>
+                          <w:pPr>
+                            <w:spacing w:after="0" w:line="240" w:lineRule="auto"/>
+                            <w:ind w:left="0"/>
+                            <w:jc w:val="left"/>
+                            <w:textDirection w:val="btLr"/>
+                          </w:pPr>
+                        </w:p>
+                      </w:txbxContent>
+                    </v:textbox>
+                  </v:roundrect>
+                  <v:shape id="Text Box 67" o:spid="_x0000_s1091" type="#_x0000_t202" style="position:absolute;left:9295;top:5792;width:7793;height:6544;visibility:visible;mso-wrap-style:square;v-text-anchor:middle" o:gfxdata="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" filled="f" stroked="f">
+                    <v:textbox inset=".84653mm,.84653mm,.84653mm,.84653mm">
+                      <w:txbxContent>
+                        <w:p>
+                          <w:pPr>
+                            <w:spacing w:after="0" w:line="215" w:lineRule="auto"/>
+                            <w:ind w:left="0"/>
+                            <w:jc w:val="center"/>
+                            <w:textDirection w:val="btLr"/>
+                          </w:pPr>
+                          <w:proofErr w:type="gramStart"/>
+                          <w:r>
+                            <w:rPr>
+                              <w:color w:val="000000"/>
+                              <w:sz w:val="16"/>
+                            </w:rPr>
+                            <w:t>Mark  Status</w:t>
+                          </w:r>
+                          <w:proofErr w:type="gramEnd"/>
+                          <w:r>
+                            <w:rPr>
+                              <w:color w:val="000000"/>
+                              <w:sz w:val="16"/>
+                            </w:rPr>
+                            <w:t xml:space="preserve"> as Pass/Fail in HP ALM</w:t>
+                          </w:r>
+                        </w:p>
+                      </w:txbxContent>
+                    </v:textbox>
+                  </v:shape>
+                  <v:roundrect id="Rounded Rectangle 68" o:spid="_x0000_s1092" style="position:absolute;left:17867;top:5438;width:8501;height:7252;visibility:visible;mso-wrap-style:square;v-text-anchor:middle" arcsize="10923f" o:gfxdata="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" fillcolor="#4f81bd [3204]" strokecolor="white [3201]" strokeweight="2pt">
+                    <v:stroke startarrowwidth="narrow" startarrowlength="short" endarrowwidth="narrow" endarrowlength="short"/>
+                    <v:textbox inset="2.53958mm,2.53958mm,2.53958mm,2.53958mm">
+                      <w:txbxContent>
+                        <w:p>
+                          <w:pPr>
+                            <w:spacing w:after="0" w:line="240" w:lineRule="auto"/>
+                            <w:ind w:left="0"/>
+                            <w:jc w:val="left"/>
+                            <w:textDirection w:val="btLr"/>
+                          </w:pPr>
+                        </w:p>
+                      </w:txbxContent>
+                    </v:textbox>
+                  </v:roundrect>
+                  <v:shape id="Text Box 69" o:spid="_x0000_s1093" type="#_x0000_t202" style="position:absolute;left:18221;top:5792;width:7793;height:6544;visibility:visible;mso-wrap-style:square;v-text-anchor:middle" o:gfxdata="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" filled="f" stroked="f">
+                    <v:textbox inset=".84653mm,.84653mm,.84653mm,.84653mm">
+                      <w:txbxContent>
+                        <w:p>
+                          <w:pPr>
+                            <w:spacing w:after="0" w:line="215" w:lineRule="auto"/>
+                            <w:ind w:left="0"/>
+                            <w:jc w:val="center"/>
+                            <w:textDirection w:val="btLr"/>
+                          </w:pPr>
+                          <w:r>
+                            <w:rPr>
+                              <w:color w:val="000000"/>
+                              <w:sz w:val="16"/>
+                            </w:rPr>
+                            <w:t>Raise defects for the failed test cases in HP ALM</w:t>
+                          </w:r>
+                        </w:p>
+                      </w:txbxContent>
+                    </v:textbox>
+                  </v:shape>
+                  <v:roundrect id="Rounded Rectangle 70" o:spid="_x0000_s1094" style="position:absolute;left:26793;top:5438;width:8502;height:7252;visibility:visible;mso-wrap-style:square;v-text-anchor:middle" arcsize="10923f" o:gfxdata="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" fillcolor="#4f81bd [3204]" strokecolor="white [3201]" strokeweight="2pt">
+                    <v:stroke startarrowwidth="narrow" startarrowlength="short" endarrowwidth="narrow" endarrowlength="short"/>
+                    <v:textbox inset="2.53958mm,2.53958mm,2.53958mm,2.53958mm">
+                      <w:txbxContent>
+                        <w:p>
+                          <w:pPr>
+                            <w:spacing w:after="0" w:line="240" w:lineRule="auto"/>
+                            <w:ind w:left="0"/>
+                            <w:jc w:val="left"/>
+                            <w:textDirection w:val="btLr"/>
+                          </w:pPr>
+                        </w:p>
+                      </w:txbxContent>
+                    </v:textbox>
+                  </v:roundrect>
+                  <v:shape id="Text Box 71" o:spid="_x0000_s1095" type="#_x0000_t202" style="position:absolute;left:27147;top:5792;width:7794;height:6544;visibility:visible;mso-wrap-style:square;v-text-anchor:middle" o:gfxdata="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" filled="f" stroked="f">
+                    <v:textbox inset=".84653mm,.84653mm,.84653mm,.84653mm">
+                      <w:txbxContent>
+                        <w:p>
+                          <w:pPr>
+                            <w:spacing w:after="0" w:line="215" w:lineRule="auto"/>
+                            <w:ind w:left="0"/>
+                            <w:jc w:val="center"/>
+                            <w:textDirection w:val="btLr"/>
+                          </w:pPr>
+                          <w:r>
+                            <w:rPr>
+                              <w:color w:val="000000"/>
+                              <w:sz w:val="16"/>
+                            </w:rPr>
+                            <w:t>Send the daily status report to Test Lead</w:t>
+                          </w:r>
+                        </w:p>
+                      </w:txbxContent>
+                    </v:textbox>
+                  </v:shape>
+                  <v:roundrect id="Rounded Rectangle 72" o:spid="_x0000_s1096" style="position:absolute;left:35720;top:5438;width:8501;height:7252;visibility:visible;mso-wrap-style:square;v-text-anchor:middle" arcsize="10923f" o:gfxdata="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" fillcolor="#4f81bd [3204]" strokecolor="white [3201]" strokeweight="2pt">
+                    <v:stroke startarrowwidth="narrow" startarrowlength="short" endarrowwidth="narrow" endarrowlength="short"/>
+                    <v:textbox inset="2.53958mm,2.53958mm,2.53958mm,2.53958mm">
+                      <w:txbxContent>
+                        <w:p>
+                          <w:pPr>
+                            <w:spacing w:after="0" w:line="240" w:lineRule="auto"/>
+                            <w:ind w:left="0"/>
+                            <w:jc w:val="left"/>
+                            <w:textDirection w:val="btLr"/>
+                          </w:pPr>
+                        </w:p>
+                      </w:txbxContent>
+                    </v:textbox>
+                  </v:roundrect>
+                  <v:shape id="Text Box 73" o:spid="_x0000_s1097" type="#_x0000_t202" style="position:absolute;left:36074;top:5792;width:7793;height:6544;visibility:visible;mso-wrap-style:square;v-text-anchor:middle" o:gfxdata="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" filled="f" stroked="f">
+                    <v:textbox inset=".84653mm,.84653mm,.84653mm,.84653mm">
+                      <w:txbxContent>
+                        <w:p>
+                          <w:pPr>
+                            <w:spacing w:after="0" w:line="215" w:lineRule="auto"/>
+                            <w:ind w:left="0"/>
+                            <w:jc w:val="center"/>
+                            <w:textDirection w:val="btLr"/>
+                          </w:pPr>
+                          <w:r>
+                            <w:rPr>
+                              <w:color w:val="000000"/>
+                              <w:sz w:val="16"/>
+                            </w:rPr>
+                            <w:t>Participate in Defect Triage cycle and explain the defects</w:t>
+                          </w:r>
+                        </w:p>
+                      </w:txbxContent>
+                    </v:textbox>
+                  </v:shape>
+                  <v:roundrect id="Rounded Rectangle 74" o:spid="_x0000_s1098" style="position:absolute;left:44646;top:5438;width:8502;height:7252;visibility:visible;mso-wrap-style:square;v-text-anchor:middle" arcsize="10923f" o:gfxdata="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" fillcolor="#4f81bd [3204]" strokecolor="white [3201]" strokeweight="2pt">
+                    <v:stroke startarrowwidth="narrow" startarrowlength="short" endarrowwidth="narrow" endarrowlength="short"/>
+                    <v:textbox inset="2.53958mm,2.53958mm,2.53958mm,2.53958mm">
+                      <w:txbxContent>
+                        <w:p>
+                          <w:pPr>
+                            <w:spacing w:after="0" w:line="240" w:lineRule="auto"/>
+                            <w:ind w:left="0"/>
+                            <w:jc w:val="left"/>
+                            <w:textDirection w:val="btLr"/>
+                          </w:pPr>
+                        </w:p>
+                      </w:txbxContent>
+                    </v:textbox>
+                  </v:roundrect>
+                  <v:shape id="Text Box 75" o:spid="_x0000_s1099" type="#_x0000_t202" style="position:absolute;left:45000;top:5792;width:7794;height:6544;visibility:visible;mso-wrap-style:square;v-text-anchor:middle" o:gfxdata="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" filled="f" stroked="f">
+                    <v:textbox inset=".84653mm,.84653mm,.84653mm,.84653mm">
+                      <w:txbxContent>
+                        <w:p>
+                          <w:pPr>
+                            <w:spacing w:after="0" w:line="215" w:lineRule="auto"/>
+                            <w:ind w:left="0"/>
+                            <w:jc w:val="center"/>
+                            <w:textDirection w:val="btLr"/>
+                          </w:pPr>
+                          <w:r>
+                            <w:rPr>
+                              <w:color w:val="000000"/>
+                              <w:sz w:val="16"/>
+                            </w:rPr>
+                            <w:t>Complete the test execution of all the test cases</w:t>
+                          </w:r>
+                        </w:p>
+                      </w:txbxContent>
+                    </v:textbox>
+                  </v:shape>
+                </v:group>
+                <w10:anchorlock/>
+              </v:group>
+            </w:pict>
           </mc:Fallback>
         </mc:AlternateContent>
       </w:r>
@@ -12055,13 +12966,23 @@
         <w:rPr>
           <w:color w:val="000000"/>
         </w:rPr>
-        <w:t>Once all Test cases are approved and the test environment is ready for testing, tester will start a exploratory test of the application to en</w:t>
-      </w:r>
+        <w:t xml:space="preserve">Once all Test cases are approved and the test environment is ready for testing, tester will start </w:t>
+      </w:r>
+      <w:proofErr w:type="spellStart"/>
+      <w:proofErr w:type="gramStart"/>
       <w:r>
         <w:rPr>
           <w:color w:val="000000"/>
         </w:rPr>
-        <w:t>sure the application is stable for testing.</w:t>
+        <w:t>a</w:t>
+      </w:r>
+      <w:proofErr w:type="spellEnd"/>
+      <w:proofErr w:type="gramEnd"/>
+      <w:r>
+        <w:rPr>
+          <w:color w:val="000000"/>
+        </w:rPr>
+        <w:t xml:space="preserve"> exploratory test of the application to ensure the application is stable for testing.</w:t>
       </w:r>
     </w:p>
     <w:p>
@@ -12107,13 +13028,7 @@
         <w:rPr>
           <w:color w:val="000000"/>
         </w:rPr>
-        <w:t>Testers to ensure necessary access to the testing environment, HP ALM for updating test status and raise defects. If any issues, will be escalated to the Te</w:t>
-      </w:r>
-      <w:r>
-        <w:rPr>
-          <w:color w:val="000000"/>
-        </w:rPr>
-        <w:t>st Lead and in turn to the Project Manager as escalation.</w:t>
+        <w:t>Testers to ensure necessary access to the testing environment, HP ALM for updating test status and raise defects. If any issues, will be escalated to the Test Lead and in turn to the Project Manager as escalation.</w:t>
       </w:r>
     </w:p>
     <w:p>
@@ -12159,13 +13074,7 @@
         <w:rPr>
           <w:color w:val="000000"/>
         </w:rPr>
-        <w:t>Each tester performs step by step execution and updates the executions status. The test</w:t>
-      </w:r>
-      <w:r>
-        <w:rPr>
-          <w:color w:val="000000"/>
-        </w:rPr>
-        <w:t>er enters Pass or Fail Status for each of the step directly in HP ALM.</w:t>
+        <w:t>Each tester performs step by step execution and updates the executions status. The tester enters Pass or Fail Status for each of the step directly in HP ALM.</w:t>
       </w:r>
     </w:p>
     <w:p>
@@ -12257,13 +13166,7 @@
         <w:rPr>
           <w:color w:val="000000"/>
         </w:rPr>
-        <w:t>Testing team wi</w:t>
-      </w:r>
-      <w:r>
-        <w:rPr>
-          <w:color w:val="000000"/>
-        </w:rPr>
-        <w:t xml:space="preserve">ll participate in defect triage meetings in order to ensure all test cases are executed with either pass/fail category. </w:t>
+        <w:t xml:space="preserve">Testing team will participate in defect triage meetings in order to ensure all test cases are executed with either pass/fail category. </w:t>
       </w:r>
     </w:p>
     <w:p>
@@ -12286,13 +13189,7 @@
         <w:rPr>
           <w:color w:val="000000"/>
         </w:rPr>
-        <w:t>If there are any defects that are not part of steps but could be outside the test steps, such defects need to be captured in HP ALM and</w:t>
-      </w:r>
-      <w:r>
-        <w:rPr>
-          <w:color w:val="000000"/>
-        </w:rPr>
-        <w:t xml:space="preserve"> map it against the test case level or at the specific step that issue was encountered after confirming with Test Lead.</w:t>
+        <w:t>If there are any defects that are not part of steps but could be outside the test steps, such defects need to be captured in HP ALM and map it against the test case level or at the specific step that issue was encountered after confirming with Test Lead.</w:t>
       </w:r>
     </w:p>
     <w:p>
@@ -12704,10 +13601,7 @@
               <w:jc w:val="left"/>
             </w:pPr>
             <w:r>
-              <w:t>Not enough resource</w:t>
-            </w:r>
-            <w:r>
-              <w:t>s, resources on boarding too late (process takes around 15 days.</w:t>
+              <w:t>Not enough resources, resources on boarding too late (process takes around 15 days.</w:t>
             </w:r>
           </w:p>
           <w:p>
@@ -12858,10 +13752,7 @@
               <w:jc w:val="left"/>
             </w:pPr>
             <w:r>
-              <w:t>Defect management plan is in place to ensure prompt communicatio</w:t>
-            </w:r>
-            <w:r>
-              <w:t xml:space="preserve">n and fixing of issues. </w:t>
+              <w:t xml:space="preserve">Defect management plan is in place to ensure prompt communication and fixing of issues. </w:t>
             </w:r>
           </w:p>
         </w:tc>
@@ -13029,10 +13920,7 @@
               <w:jc w:val="left"/>
             </w:pPr>
             <w:r>
-              <w:t xml:space="preserve">Non-availability of </w:t>
-            </w:r>
-            <w:r>
-              <w:t>Independent Test environment and accessibility</w:t>
+              <w:t>Non-availability of Independent Test environment and accessibility</w:t>
             </w:r>
           </w:p>
         </w:tc>
@@ -13079,7 +13967,15 @@
               <w:jc w:val="left"/>
             </w:pPr>
             <w:r>
-              <w:t xml:space="preserve">Due to non availability of the environment, the schedule gets impacted and will lead to delayed start of Test execution. </w:t>
+              <w:t xml:space="preserve">Due to </w:t>
+            </w:r>
+            <w:proofErr w:type="spellStart"/>
+            <w:r>
+              <w:t>non availability</w:t>
+            </w:r>
+            <w:proofErr w:type="spellEnd"/>
+            <w:r>
+              <w:t xml:space="preserve"> of the environment, the schedule gets impacted and will lead to delayed start of Test execution. </w:t>
             </w:r>
           </w:p>
         </w:tc>
@@ -13153,10 +14049,7 @@
               <w:jc w:val="left"/>
             </w:pPr>
             <w:r>
-              <w:t>There are defects that can be raised during testing because of unclear document specification. These defects can yield</w:t>
-            </w:r>
-            <w:r>
-              <w:t xml:space="preserve"> to an issue that will need time to be resolved. </w:t>
+              <w:t xml:space="preserve">There are defects that can be raised during testing because of unclear document specification. These defects can yield to an issue that will need time to be resolved. </w:t>
             </w:r>
           </w:p>
           <w:p>
@@ -13177,10 +14070,7 @@
               <w:jc w:val="left"/>
             </w:pPr>
             <w:r>
-              <w:t>If new defects are discovered, the defect management and issue management procedures are in place to immediately</w:t>
-            </w:r>
-            <w:r>
-              <w:t xml:space="preserve"> provide a resolution.</w:t>
+              <w:t>If new defects are discovered, the defect management and issue management procedures are in place to immediately provide a resolution.</w:t>
             </w:r>
           </w:p>
         </w:tc>
@@ -14356,13 +15246,7 @@
         <w:rPr>
           <w:color w:val="000000"/>
         </w:rPr>
-        <w:t>Develop test plan and the guidelines to create test c</w:t>
-      </w:r>
-      <w:r>
-        <w:rPr>
-          <w:color w:val="000000"/>
-        </w:rPr>
-        <w:t>onditions, test cases, expected results and execution scripts.</w:t>
+        <w:t>Develop test plan and the guidelines to create test conditions, test cases, expected results and execution scripts.</w:t>
       </w:r>
     </w:p>
     <w:p>
@@ -14428,13 +15312,7 @@
         <w:rPr>
           <w:color w:val="000000"/>
         </w:rPr>
-        <w:t>Communicate to the test team any changes that need to be made to the test delivera</w:t>
-      </w:r>
-      <w:r>
-        <w:rPr>
-          <w:color w:val="000000"/>
-        </w:rPr>
-        <w:t>bles or application and when they will be completed.</w:t>
+        <w:t>Communicate to the test team any changes that need to be made to the test deliverables or application and when they will be completed.</w:t>
       </w:r>
     </w:p>
     <w:p>
@@ -14456,7 +15334,6 @@
         <w:rPr>
           <w:color w:val="000000"/>
         </w:rPr>
-        <w:lastRenderedPageBreak/>
         <w:t xml:space="preserve">Provide on premise or telecommute support. </w:t>
       </w:r>
     </w:p>
@@ -14478,6 +15355,7 @@
         <w:rPr>
           <w:color w:val="000000"/>
         </w:rPr>
+        <w:lastRenderedPageBreak/>
         <w:t>Provide functional (Business Analysts) and technical team to test team personnel (if needed).</w:t>
       </w:r>
     </w:p>
@@ -14580,13 +15458,7 @@
         <w:rPr>
           <w:color w:val="000000"/>
         </w:rPr>
-        <w:t xml:space="preserve">Re-test after software modifications have been </w:t>
-      </w:r>
-      <w:r>
-        <w:rPr>
-          <w:color w:val="000000"/>
-        </w:rPr>
-        <w:t xml:space="preserve">made according to the schedule. </w:t>
+        <w:t xml:space="preserve">Re-test after software modifications have been made according to the schedule. </w:t>
       </w:r>
     </w:p>
     <w:p>
@@ -14811,13 +15683,7 @@
         <w:rPr>
           <w:color w:val="000000"/>
         </w:rPr>
-        <w:t>Kee</w:t>
-      </w:r>
-      <w:r>
-        <w:rPr>
-          <w:color w:val="000000"/>
-        </w:rPr>
-        <w:t>p project team and leadership informed of potential software delivery date slips based on the current schedule.</w:t>
+        <w:t>Keep project team and leadership informed of potential software delivery date slips based on the current schedule.</w:t>
       </w:r>
     </w:p>
     <w:p>
@@ -14861,13 +15727,7 @@
         <w:rPr>
           <w:color w:val="000000"/>
         </w:rPr>
-        <w:t>Conduct first line investigation into execution discrepan</w:t>
-      </w:r>
-      <w:r>
-        <w:rPr>
-          <w:color w:val="000000"/>
-        </w:rPr>
-        <w:t>cies and assist test executors in creation of accurate defects.</w:t>
+        <w:t>Conduct first line investigation into execution discrepancies and assist test executors in creation of accurate defects.</w:t>
       </w:r>
     </w:p>
     <w:p>
@@ -14951,50 +15811,31 @@
           <w:sz w:val="20"/>
           <w:szCs w:val="20"/>
         </w:rPr>
-        <w:t xml:space="preserve"> will be hoste</w:t>
-      </w:r>
-      <w:r>
+        <w:t xml:space="preserve"> will be hosted on two servers: One to host the actual website and (language) code, and the other to host the (database name) database.</w:t>
+      </w:r>
+    </w:p>
+    <w:p/>
+    <w:p>
+      <w:pPr>
+        <w:ind w:firstLine="990"/>
         <w:rPr>
           <w:rFonts w:ascii="Arial" w:eastAsia="Arial" w:hAnsi="Arial" w:cs="Arial"/>
           <w:color w:val="000000"/>
           <w:sz w:val="20"/>
           <w:szCs w:val="20"/>
         </w:rPr>
-        <w:t>d on two servers: One to host the actual website and (language) code, and the other to host the (database name) database.</w:t>
-      </w:r>
-    </w:p>
-    <w:p/>
-    <w:p>
-      <w:pPr>
-        <w:ind w:firstLine="990"/>
+      </w:pPr>
+      <w:r>
+        <w:t xml:space="preserve">A windows environment with </w:t>
+      </w:r>
+      <w:r>
         <w:rPr>
           <w:rFonts w:ascii="Arial" w:eastAsia="Arial" w:hAnsi="Arial" w:cs="Arial"/>
           <w:color w:val="000000"/>
           <w:sz w:val="20"/>
           <w:szCs w:val="20"/>
         </w:rPr>
-      </w:pPr>
-      <w:r>
-        <w:lastRenderedPageBreak/>
-        <w:t xml:space="preserve">A windows environment with </w:t>
-      </w:r>
-      <w:r>
-        <w:rPr>
-          <w:rFonts w:ascii="Arial" w:eastAsia="Arial" w:hAnsi="Arial" w:cs="Arial"/>
-          <w:color w:val="000000"/>
-          <w:sz w:val="20"/>
-          <w:szCs w:val="20"/>
-        </w:rPr>
-        <w:t>Internet Explorer 8, 9 and 10, and with Firefox 27.0, as well as Google Chrome 32.0 and later should be av</w:t>
-      </w:r>
-      <w:r>
-        <w:rPr>
-          <w:rFonts w:ascii="Arial" w:eastAsia="Arial" w:hAnsi="Arial" w:cs="Arial"/>
-          <w:color w:val="000000"/>
-          <w:sz w:val="20"/>
-          <w:szCs w:val="20"/>
-        </w:rPr>
-        <w:t>ailable to each tester.</w:t>
+        <w:t>Internet Explorer 8, 9 and 10, and with Firefox 27.0, as well as Google Chrome 32.0 and later should be available to each tester.</w:t>
       </w:r>
     </w:p>
     <w:p/>
@@ -15356,12 +16197,12 @@
       </w:pPr>
     </w:p>
     <w:sectPr>
-      <w:headerReference w:type="even" r:id="rId17"/>
-      <w:headerReference w:type="default" r:id="rId18"/>
-      <w:footerReference w:type="even" r:id="rId19"/>
-      <w:footerReference w:type="default" r:id="rId20"/>
-      <w:headerReference w:type="first" r:id="rId21"/>
-      <w:footerReference w:type="first" r:id="rId22"/>
+      <w:headerReference w:type="even" r:id="rId14"/>
+      <w:headerReference w:type="default" r:id="rId15"/>
+      <w:footerReference w:type="even" r:id="rId16"/>
+      <w:footerReference w:type="default" r:id="rId17"/>
+      <w:headerReference w:type="first" r:id="rId18"/>
+      <w:footerReference w:type="first" r:id="rId19"/>
       <w:pgSz w:w="12240" w:h="15840"/>
       <w:pgMar w:top="720" w:right="1440" w:bottom="720" w:left="720" w:header="57" w:footer="57" w:gutter="0"/>
       <w:pgNumType w:start="0"/>
@@ -15518,7 +16359,7 @@
         <w:noProof/>
         <w:color w:val="000000"/>
       </w:rPr>
-      <w:t>1</w:t>
+      <w:t>8</w:t>
     </w:r>
     <w:r>
       <w:rPr>
@@ -15712,7 +16553,7 @@
               <w:b/>
               <w:color w:val="000000"/>
             </w:rPr>
-            <w:t xml:space="preserve">Sample Test Plan – </w:t>
+            <w:t xml:space="preserve">Test Plan (API) – </w:t>
           </w:r>
           <w:r>
             <w:rPr>
@@ -15795,7 +16636,23 @@
         <w:b/>
         <w:color w:val="000000"/>
       </w:rPr>
-      <w:t>Sample Test Plan – OrangeHRM Live Project Training</w:t>
+      <w:t xml:space="preserve">Sample Test Plan – </w:t>
+    </w:r>
+    <w:proofErr w:type="spellStart"/>
+    <w:r>
+      <w:rPr>
+        <w:b/>
+        <w:color w:val="000000"/>
+      </w:rPr>
+      <w:t>OrangeHRM</w:t>
+    </w:r>
+    <w:proofErr w:type="spellEnd"/>
+    <w:r>
+      <w:rPr>
+        <w:b/>
+        <w:color w:val="000000"/>
+      </w:rPr>
+      <w:t xml:space="preserve"> Live Project Training</w:t>
     </w:r>
     <w:r>
       <w:rPr>

</xml_diff>